<commit_message>
all basic setup completed
</commit_message>
<xml_diff>
--- a/documents/RetailIQ_Agile.docx
+++ b/documents/RetailIQ_Agile.docx
@@ -728,7 +728,7 @@
           <w:noProof/>
         </w:rPr>
         <w:drawing>
-          <wp:inline distT="0" distB="0" distL="0" distR="0" wp14:anchorId="0FA38629" wp14:editId="4003E1A3">
+          <wp:inline distT="0" distB="0" distL="0" distR="0" wp14:anchorId="0FA38629" wp14:editId="4A272049">
             <wp:extent cx="5731510" cy="1239522"/>
             <wp:effectExtent l="0" t="0" r="2540" b="0"/>
             <wp:docPr id="2133475684" name="Picture 1"/>
@@ -1221,7 +1221,7 @@
           <w:noProof/>
         </w:rPr>
         <w:drawing>
-          <wp:inline distT="0" distB="0" distL="0" distR="0" wp14:anchorId="23A801EE" wp14:editId="7A7A4707">
+          <wp:inline distT="0" distB="0" distL="0" distR="0" wp14:anchorId="23A801EE" wp14:editId="2CA4D25E">
             <wp:extent cx="5731510" cy="1239522"/>
             <wp:effectExtent l="0" t="0" r="2540" b="0"/>
             <wp:docPr id="2084921669" name="Picture 1"/>
@@ -2106,7 +2106,7 @@
         </w:rPr>
         <w:lastRenderedPageBreak/>
         <w:drawing>
-          <wp:inline distT="0" distB="0" distL="0" distR="0" wp14:anchorId="771FDDB9" wp14:editId="7A35BC00">
+          <wp:inline distT="0" distB="0" distL="0" distR="0" wp14:anchorId="771FDDB9" wp14:editId="174E29C3">
             <wp:extent cx="5570643" cy="1204730"/>
             <wp:effectExtent l="0" t="0" r="0" b="0"/>
             <wp:docPr id="187134414" name="Picture 1"/>
@@ -2897,7 +2897,7 @@
           <w:noProof/>
         </w:rPr>
         <w:drawing>
-          <wp:inline distT="0" distB="0" distL="0" distR="0" wp14:anchorId="6087D1FD" wp14:editId="40D65989">
+          <wp:inline distT="0" distB="0" distL="0" distR="0" wp14:anchorId="6087D1FD" wp14:editId="20311DBA">
             <wp:extent cx="5570643" cy="1204730"/>
             <wp:effectExtent l="0" t="0" r="0" b="0"/>
             <wp:docPr id="1600381493" name="Picture 1"/>
@@ -3697,7 +3697,7 @@
         </w:rPr>
         <w:lastRenderedPageBreak/>
         <w:drawing>
-          <wp:inline distT="0" distB="0" distL="0" distR="0" wp14:anchorId="3490D82E" wp14:editId="6B2D3851">
+          <wp:inline distT="0" distB="0" distL="0" distR="0" wp14:anchorId="3490D82E" wp14:editId="45C7E1E0">
             <wp:extent cx="5570643" cy="1204730"/>
             <wp:effectExtent l="0" t="0" r="0" b="0"/>
             <wp:docPr id="653809688" name="Picture 1"/>
@@ -15950,7 +15950,6 @@
                 <w:lang w:val="en-US"/>
               </w:rPr>
             </w:pPr>
-            <w:proofErr w:type="spellStart"/>
             <w:r>
               <w:rPr>
                 <w:rFonts w:ascii="Bookman Old Style" w:hAnsi="Bookman Old Style" w:cs="Segoe UI Semibold"/>
@@ -15958,7 +15957,6 @@
               </w:rPr>
               <w:t>Store_id</w:t>
             </w:r>
-            <w:proofErr w:type="spellEnd"/>
           </w:p>
         </w:tc>
         <w:tc>
@@ -16073,7 +16071,6 @@
                 <w:lang w:val="en-US"/>
               </w:rPr>
             </w:pPr>
-            <w:proofErr w:type="spellStart"/>
             <w:r>
               <w:rPr>
                 <w:rFonts w:ascii="Bookman Old Style" w:hAnsi="Bookman Old Style" w:cs="Segoe UI Semibold"/>
@@ -16081,7 +16078,6 @@
               </w:rPr>
               <w:t>CreatedAt</w:t>
             </w:r>
-            <w:proofErr w:type="spellEnd"/>
           </w:p>
         </w:tc>
         <w:tc>
@@ -16769,7 +16765,6 @@
                 <w:lang w:val="en-US"/>
               </w:rPr>
             </w:pPr>
-            <w:proofErr w:type="spellStart"/>
             <w:r>
               <w:rPr>
                 <w:rFonts w:ascii="Bookman Old Style" w:hAnsi="Bookman Old Style" w:cs="Segoe UI Semibold"/>
@@ -16779,7 +16774,6 @@
               </w:rPr>
               <w:t>CreatedAt</w:t>
             </w:r>
-            <w:proofErr w:type="spellEnd"/>
           </w:p>
         </w:tc>
         <w:tc>
@@ -17321,7 +17315,6 @@
                 <w:lang w:val="en-US"/>
               </w:rPr>
             </w:pPr>
-            <w:proofErr w:type="spellStart"/>
             <w:r>
               <w:rPr>
                 <w:rFonts w:ascii="Bookman Old Style" w:hAnsi="Bookman Old Style" w:cs="Segoe UI Semibold"/>
@@ -17331,7 +17324,6 @@
               </w:rPr>
               <w:t>JoggersX</w:t>
             </w:r>
-            <w:proofErr w:type="spellEnd"/>
           </w:p>
         </w:tc>
         <w:tc>
@@ -17518,7 +17510,6 @@
                 <w:lang w:val="en-US"/>
               </w:rPr>
             </w:pPr>
-            <w:proofErr w:type="spellStart"/>
             <w:r>
               <w:rPr>
                 <w:rFonts w:ascii="Bookman Old Style" w:hAnsi="Bookman Old Style" w:cs="Segoe UI Semibold"/>
@@ -17528,7 +17519,6 @@
               </w:rPr>
               <w:t>CreatedAt</w:t>
             </w:r>
-            <w:proofErr w:type="spellEnd"/>
           </w:p>
         </w:tc>
         <w:tc>
@@ -17651,7 +17641,6 @@
                 <w:lang w:val="en-US"/>
               </w:rPr>
             </w:pPr>
-            <w:proofErr w:type="spellStart"/>
             <w:r>
               <w:rPr>
                 <w:rFonts w:ascii="Bookman Old Style" w:hAnsi="Bookman Old Style" w:cs="Segoe UI Semibold"/>
@@ -17661,7 +17650,6 @@
               </w:rPr>
               <w:t>CategoryId</w:t>
             </w:r>
-            <w:proofErr w:type="spellEnd"/>
           </w:p>
         </w:tc>
         <w:tc>
@@ -17783,7 +17771,6 @@
                 <w:lang w:val="en-US"/>
               </w:rPr>
             </w:pPr>
-            <w:proofErr w:type="spellStart"/>
             <w:r>
               <w:rPr>
                 <w:rFonts w:ascii="Bookman Old Style" w:hAnsi="Bookman Old Style" w:cs="Segoe UI Semibold"/>
@@ -17802,7 +17789,6 @@
               </w:rPr>
               <w:t>Id</w:t>
             </w:r>
-            <w:proofErr w:type="spellEnd"/>
           </w:p>
         </w:tc>
         <w:tc>
@@ -17934,7 +17920,6 @@
                 <w:lang w:val="en-US"/>
               </w:rPr>
             </w:pPr>
-            <w:proofErr w:type="spellStart"/>
             <w:r>
               <w:rPr>
                 <w:rFonts w:ascii="Bookman Old Style" w:hAnsi="Bookman Old Style" w:cs="Segoe UI Semibold"/>
@@ -17944,7 +17929,6 @@
               </w:rPr>
               <w:t>CostPrice</w:t>
             </w:r>
-            <w:proofErr w:type="spellEnd"/>
           </w:p>
         </w:tc>
         <w:tc>
@@ -18066,7 +18050,6 @@
                 <w:lang w:val="en-US"/>
               </w:rPr>
             </w:pPr>
-            <w:proofErr w:type="spellStart"/>
             <w:r>
               <w:rPr>
                 <w:rFonts w:ascii="Bookman Old Style" w:hAnsi="Bookman Old Style" w:cs="Segoe UI Semibold"/>
@@ -18076,7 +18059,6 @@
               </w:rPr>
               <w:t>SellPrice</w:t>
             </w:r>
-            <w:proofErr w:type="spellEnd"/>
           </w:p>
         </w:tc>
         <w:tc>
@@ -18208,7 +18190,6 @@
                 <w:lang w:val="en-US"/>
               </w:rPr>
             </w:pPr>
-            <w:proofErr w:type="spellStart"/>
             <w:r>
               <w:rPr>
                 <w:rFonts w:ascii="Bookman Old Style" w:hAnsi="Bookman Old Style" w:cs="Segoe UI Semibold"/>
@@ -18218,7 +18199,6 @@
               </w:rPr>
               <w:t>Stock_available</w:t>
             </w:r>
-            <w:proofErr w:type="spellEnd"/>
           </w:p>
         </w:tc>
         <w:tc>
@@ -18340,7 +18320,6 @@
                 <w:lang w:val="en-US"/>
               </w:rPr>
             </w:pPr>
-            <w:proofErr w:type="spellStart"/>
             <w:r>
               <w:rPr>
                 <w:rFonts w:ascii="Bookman Old Style" w:hAnsi="Bookman Old Style" w:cs="Segoe UI Semibold"/>
@@ -18350,7 +18329,6 @@
               </w:rPr>
               <w:t>isActive</w:t>
             </w:r>
-            <w:proofErr w:type="spellEnd"/>
           </w:p>
         </w:tc>
         <w:tc>
@@ -19192,7 +19170,6 @@
                 <w:lang w:val="en-US"/>
               </w:rPr>
             </w:pPr>
-            <w:proofErr w:type="spellStart"/>
             <w:r>
               <w:rPr>
                 <w:rFonts w:ascii="Bookman Old Style" w:hAnsi="Bookman Old Style" w:cs="Segoe UI Semibold"/>
@@ -19202,7 +19179,6 @@
               </w:rPr>
               <w:t>CreatedAt</w:t>
             </w:r>
-            <w:proofErr w:type="spellEnd"/>
           </w:p>
         </w:tc>
         <w:tc>
@@ -19585,25 +19561,14 @@
                 <w:lang w:val="en-US"/>
               </w:rPr>
             </w:pPr>
-            <w:proofErr w:type="spellStart"/>
-            <w:r>
-              <w:rPr>
-                <w:rFonts w:ascii="Bookman Old Style" w:hAnsi="Bookman Old Style" w:cs="Segoe UI Semibold"/>
-                <w:sz w:val="28"/>
-                <w:szCs w:val="28"/>
-                <w:lang w:val="en-US"/>
-              </w:rPr>
-              <w:t>isActive</w:t>
-            </w:r>
-            <w:proofErr w:type="spellEnd"/>
-            <w:r>
-              <w:rPr>
-                <w:rFonts w:ascii="Bookman Old Style" w:hAnsi="Bookman Old Style" w:cs="Segoe UI Semibold"/>
-                <w:sz w:val="28"/>
-                <w:szCs w:val="28"/>
-                <w:lang w:val="en-US"/>
-              </w:rPr>
-              <w:t xml:space="preserve"> </w:t>
+            <w:r>
+              <w:rPr>
+                <w:rFonts w:ascii="Bookman Old Style" w:hAnsi="Bookman Old Style" w:cs="Segoe UI Semibold"/>
+                <w:sz w:val="28"/>
+                <w:szCs w:val="28"/>
+                <w:lang w:val="en-US"/>
+              </w:rPr>
+              <w:t xml:space="preserve">isActive </w:t>
             </w:r>
           </w:p>
         </w:tc>
@@ -20266,7 +20231,6 @@
                 <w:lang w:val="en-US"/>
               </w:rPr>
             </w:pPr>
-            <w:proofErr w:type="spellStart"/>
             <w:r>
               <w:rPr>
                 <w:rFonts w:ascii="Bookman Old Style" w:hAnsi="Bookman Old Style" w:cs="Segoe UI Semibold"/>
@@ -20276,7 +20240,6 @@
               </w:rPr>
               <w:t>Fista</w:t>
             </w:r>
-            <w:proofErr w:type="spellEnd"/>
           </w:p>
         </w:tc>
         <w:tc>
@@ -20403,25 +20366,14 @@
                 <w:lang w:val="en-US"/>
               </w:rPr>
             </w:pPr>
-            <w:proofErr w:type="spellStart"/>
-            <w:r>
-              <w:rPr>
-                <w:rFonts w:ascii="Bookman Old Style" w:hAnsi="Bookman Old Style" w:cs="Segoe UI Semibold"/>
-                <w:sz w:val="28"/>
-                <w:szCs w:val="28"/>
-                <w:lang w:val="en-US"/>
-              </w:rPr>
-              <w:t>Siteni</w:t>
-            </w:r>
-            <w:proofErr w:type="spellEnd"/>
-            <w:r>
-              <w:rPr>
-                <w:rFonts w:ascii="Bookman Old Style" w:hAnsi="Bookman Old Style" w:cs="Segoe UI Semibold"/>
-                <w:sz w:val="28"/>
-                <w:szCs w:val="28"/>
-                <w:lang w:val="en-US"/>
-              </w:rPr>
-              <w:t xml:space="preserve"> </w:t>
+            <w:r>
+              <w:rPr>
+                <w:rFonts w:ascii="Bookman Old Style" w:hAnsi="Bookman Old Style" w:cs="Segoe UI Semibold"/>
+                <w:sz w:val="28"/>
+                <w:szCs w:val="28"/>
+                <w:lang w:val="en-US"/>
+              </w:rPr>
+              <w:t xml:space="preserve">Siteni </w:t>
             </w:r>
             <w:r>
               <w:rPr>
@@ -20486,7 +20438,6 @@
                 <w:lang w:val="en-US"/>
               </w:rPr>
             </w:pPr>
-            <w:proofErr w:type="spellStart"/>
             <w:r>
               <w:rPr>
                 <w:rFonts w:ascii="Bookman Old Style" w:hAnsi="Bookman Old Style" w:cs="Segoe UI Semibold"/>
@@ -20496,7 +20447,6 @@
               </w:rPr>
               <w:t>CreatedAt</w:t>
             </w:r>
-            <w:proofErr w:type="spellEnd"/>
           </w:p>
         </w:tc>
         <w:tc>
@@ -20751,25 +20701,14 @@
                 <w:lang w:val="en-US"/>
               </w:rPr>
             </w:pPr>
-            <w:proofErr w:type="spellStart"/>
-            <w:r>
-              <w:rPr>
-                <w:rFonts w:ascii="Bookman Old Style" w:hAnsi="Bookman Old Style" w:cs="Segoe UI Semibold"/>
-                <w:sz w:val="28"/>
-                <w:szCs w:val="28"/>
-                <w:lang w:val="en-US"/>
-              </w:rPr>
-              <w:t>isActive</w:t>
-            </w:r>
-            <w:proofErr w:type="spellEnd"/>
-            <w:r>
-              <w:rPr>
-                <w:rFonts w:ascii="Bookman Old Style" w:hAnsi="Bookman Old Style" w:cs="Segoe UI Semibold"/>
-                <w:sz w:val="28"/>
-                <w:szCs w:val="28"/>
-                <w:lang w:val="en-US"/>
-              </w:rPr>
-              <w:t xml:space="preserve"> </w:t>
+            <w:r>
+              <w:rPr>
+                <w:rFonts w:ascii="Bookman Old Style" w:hAnsi="Bookman Old Style" w:cs="Segoe UI Semibold"/>
+                <w:sz w:val="28"/>
+                <w:szCs w:val="28"/>
+                <w:lang w:val="en-US"/>
+              </w:rPr>
+              <w:t xml:space="preserve">isActive </w:t>
             </w:r>
           </w:p>
         </w:tc>
@@ -21019,7 +20958,6 @@
                 <w:lang w:val="en-US"/>
               </w:rPr>
             </w:pPr>
-            <w:proofErr w:type="spellStart"/>
             <w:r>
               <w:rPr>
                 <w:rFonts w:ascii="Bookman Old Style" w:hAnsi="Bookman Old Style" w:cs="Segoe UI Semibold"/>
@@ -21029,7 +20967,6 @@
               </w:rPr>
               <w:t>ownerId</w:t>
             </w:r>
-            <w:proofErr w:type="spellEnd"/>
           </w:p>
         </w:tc>
         <w:tc>
@@ -21448,7 +21385,6 @@
                 <w:lang w:val="en-US"/>
               </w:rPr>
             </w:pPr>
-            <w:proofErr w:type="spellStart"/>
             <w:r>
               <w:rPr>
                 <w:rFonts w:ascii="Bookman Old Style" w:hAnsi="Bookman Old Style" w:cs="Segoe UI Semibold"/>
@@ -21458,7 +21394,6 @@
               </w:rPr>
               <w:t>OrderNo</w:t>
             </w:r>
-            <w:proofErr w:type="spellEnd"/>
           </w:p>
         </w:tc>
         <w:tc>
@@ -21580,7 +21515,6 @@
                 <w:lang w:val="en-US"/>
               </w:rPr>
             </w:pPr>
-            <w:proofErr w:type="spellStart"/>
             <w:r>
               <w:rPr>
                 <w:rFonts w:ascii="Bookman Old Style" w:hAnsi="Bookman Old Style" w:cs="Segoe UI Semibold"/>
@@ -21590,7 +21524,6 @@
               </w:rPr>
               <w:t>supplierId</w:t>
             </w:r>
-            <w:proofErr w:type="spellEnd"/>
           </w:p>
         </w:tc>
         <w:tc>
@@ -21709,7 +21642,6 @@
                 <w:lang w:val="en-US"/>
               </w:rPr>
             </w:pPr>
-            <w:proofErr w:type="spellStart"/>
             <w:r>
               <w:rPr>
                 <w:rFonts w:ascii="Bookman Old Style" w:hAnsi="Bookman Old Style" w:cs="Segoe UI Semibold"/>
@@ -21719,7 +21651,6 @@
               </w:rPr>
               <w:t>storeId</w:t>
             </w:r>
-            <w:proofErr w:type="spellEnd"/>
           </w:p>
         </w:tc>
         <w:tc>
@@ -21842,7 +21773,6 @@
                 <w:lang w:val="en-US"/>
               </w:rPr>
             </w:pPr>
-            <w:proofErr w:type="spellStart"/>
             <w:r>
               <w:rPr>
                 <w:rFonts w:ascii="Bookman Old Style" w:hAnsi="Bookman Old Style" w:cs="Segoe UI Semibold"/>
@@ -21852,7 +21782,6 @@
               </w:rPr>
               <w:t>orderedBy</w:t>
             </w:r>
-            <w:proofErr w:type="spellEnd"/>
           </w:p>
         </w:tc>
         <w:tc>
@@ -22111,7 +22040,6 @@
                 <w:lang w:val="en-US"/>
               </w:rPr>
             </w:pPr>
-            <w:proofErr w:type="spellStart"/>
             <w:r>
               <w:rPr>
                 <w:rFonts w:ascii="Bookman Old Style" w:hAnsi="Bookman Old Style" w:cs="Segoe UI Semibold"/>
@@ -22139,7 +22067,6 @@
               </w:rPr>
               <w:t>mount</w:t>
             </w:r>
-            <w:proofErr w:type="spellEnd"/>
           </w:p>
         </w:tc>
         <w:tc>
@@ -22263,7 +22190,6 @@
                 <w:lang w:val="en-US"/>
               </w:rPr>
             </w:pPr>
-            <w:proofErr w:type="spellStart"/>
             <w:r>
               <w:rPr>
                 <w:rFonts w:ascii="Bookman Old Style" w:hAnsi="Bookman Old Style" w:cs="Segoe UI Semibold"/>
@@ -22273,7 +22199,6 @@
               </w:rPr>
               <w:t>deliverAt</w:t>
             </w:r>
-            <w:proofErr w:type="spellEnd"/>
           </w:p>
         </w:tc>
         <w:tc>
@@ -22399,7 +22324,6 @@
                 <w:lang w:val="en-US"/>
               </w:rPr>
             </w:pPr>
-            <w:proofErr w:type="spellStart"/>
             <w:r>
               <w:rPr>
                 <w:rFonts w:ascii="Bookman Old Style" w:hAnsi="Bookman Old Style" w:cs="Segoe UI Semibold"/>
@@ -22409,7 +22333,6 @@
               </w:rPr>
               <w:t>createdAt</w:t>
             </w:r>
-            <w:proofErr w:type="spellEnd"/>
           </w:p>
         </w:tc>
         <w:tc>
@@ -22538,7 +22461,6 @@
           <w:lang w:val="en-US"/>
         </w:rPr>
       </w:pPr>
-      <w:proofErr w:type="spellStart"/>
       <w:r>
         <w:rPr>
           <w:rFonts w:ascii="Bookman Old Style" w:hAnsi="Bookman Old Style" w:cs="Segoe UI Semibold"/>
@@ -22548,7 +22470,6 @@
         </w:rPr>
         <w:t>Supply_Orders_items</w:t>
       </w:r>
-      <w:proofErr w:type="spellEnd"/>
     </w:p>
     <w:tbl>
       <w:tblPr>
@@ -22839,7 +22760,6 @@
                 <w:lang w:val="en-US"/>
               </w:rPr>
             </w:pPr>
-            <w:proofErr w:type="spellStart"/>
             <w:r>
               <w:rPr>
                 <w:rFonts w:ascii="Bookman Old Style" w:hAnsi="Bookman Old Style" w:cs="Segoe UI Semibold"/>
@@ -22849,7 +22769,6 @@
               </w:rPr>
               <w:t>Supply_orderId</w:t>
             </w:r>
-            <w:proofErr w:type="spellEnd"/>
           </w:p>
         </w:tc>
         <w:tc>
@@ -22898,27 +22817,7 @@
                 <w:szCs w:val="28"/>
                 <w:lang w:val="en-US"/>
               </w:rPr>
-              <w:t xml:space="preserve">Foreign key (refers </w:t>
-            </w:r>
-            <w:proofErr w:type="spellStart"/>
-            <w:r>
-              <w:rPr>
-                <w:rFonts w:ascii="Bookman Old Style" w:hAnsi="Bookman Old Style" w:cs="Segoe UI Semibold"/>
-                <w:sz w:val="28"/>
-                <w:szCs w:val="28"/>
-                <w:lang w:val="en-US"/>
-              </w:rPr>
-              <w:t>supply_orders</w:t>
-            </w:r>
-            <w:proofErr w:type="spellEnd"/>
-            <w:r>
-              <w:rPr>
-                <w:rFonts w:ascii="Bookman Old Style" w:hAnsi="Bookman Old Style" w:cs="Segoe UI Semibold"/>
-                <w:sz w:val="28"/>
-                <w:szCs w:val="28"/>
-                <w:lang w:val="en-US"/>
-              </w:rPr>
-              <w:t>)</w:t>
+              <w:t>Foreign key (refers supply_orders)</w:t>
             </w:r>
           </w:p>
         </w:tc>
@@ -23562,7 +23461,6 @@
                 <w:lang w:val="en-US"/>
               </w:rPr>
             </w:pPr>
-            <w:proofErr w:type="spellStart"/>
             <w:r>
               <w:rPr>
                 <w:rFonts w:ascii="Bookman Old Style" w:hAnsi="Bookman Old Style" w:cs="Segoe UI Semibold"/>
@@ -23572,7 +23470,6 @@
               </w:rPr>
               <w:t>Total_amount</w:t>
             </w:r>
-            <w:proofErr w:type="spellEnd"/>
           </w:p>
         </w:tc>
         <w:tc>
@@ -23696,7 +23593,6 @@
                 <w:lang w:val="en-US"/>
               </w:rPr>
             </w:pPr>
-            <w:proofErr w:type="spellStart"/>
             <w:r>
               <w:rPr>
                 <w:rFonts w:ascii="Bookman Old Style" w:hAnsi="Bookman Old Style" w:cs="Segoe UI Semibold"/>
@@ -23706,7 +23602,6 @@
               </w:rPr>
               <w:t>createdAt</w:t>
             </w:r>
-            <w:proofErr w:type="spellEnd"/>
           </w:p>
         </w:tc>
         <w:tc>
@@ -23839,7 +23734,6 @@
           <w:lang w:val="en-US"/>
         </w:rPr>
       </w:pPr>
-      <w:proofErr w:type="spellStart"/>
       <w:r>
         <w:rPr>
           <w:rFonts w:ascii="Bookman Old Style" w:hAnsi="Bookman Old Style" w:cs="Segoe UI Semibold"/>
@@ -23849,7 +23743,6 @@
         </w:rPr>
         <w:t>Supply_Payment</w:t>
       </w:r>
-      <w:proofErr w:type="spellEnd"/>
     </w:p>
     <w:tbl>
       <w:tblPr>
@@ -24151,7 +24044,6 @@
                 <w:lang w:val="en-US"/>
               </w:rPr>
             </w:pPr>
-            <w:proofErr w:type="spellStart"/>
             <w:r>
               <w:rPr>
                 <w:rFonts w:ascii="Bookman Old Style" w:hAnsi="Bookman Old Style" w:cs="Segoe UI Semibold"/>
@@ -24161,7 +24053,6 @@
               </w:rPr>
               <w:t>Supply_orderId</w:t>
             </w:r>
-            <w:proofErr w:type="spellEnd"/>
           </w:p>
         </w:tc>
         <w:tc>
@@ -24212,27 +24103,7 @@
                 <w:szCs w:val="28"/>
                 <w:lang w:val="en-US"/>
               </w:rPr>
-              <w:t xml:space="preserve">Foreign key (refers </w:t>
-            </w:r>
-            <w:proofErr w:type="spellStart"/>
-            <w:r>
-              <w:rPr>
-                <w:rFonts w:ascii="Bookman Old Style" w:hAnsi="Bookman Old Style" w:cs="Segoe UI Semibold"/>
-                <w:sz w:val="28"/>
-                <w:szCs w:val="28"/>
-                <w:lang w:val="en-US"/>
-              </w:rPr>
-              <w:t>supply_orders</w:t>
-            </w:r>
-            <w:proofErr w:type="spellEnd"/>
-            <w:r>
-              <w:rPr>
-                <w:rFonts w:ascii="Bookman Old Style" w:hAnsi="Bookman Old Style" w:cs="Segoe UI Semibold"/>
-                <w:sz w:val="28"/>
-                <w:szCs w:val="28"/>
-                <w:lang w:val="en-US"/>
-              </w:rPr>
-              <w:t>)</w:t>
+              <w:t>Foreign key (refers supply_orders)</w:t>
             </w:r>
           </w:p>
         </w:tc>
@@ -24308,7 +24179,6 @@
                 <w:lang w:val="en-US"/>
               </w:rPr>
             </w:pPr>
-            <w:proofErr w:type="spellStart"/>
             <w:r>
               <w:rPr>
                 <w:rFonts w:ascii="Bookman Old Style" w:hAnsi="Bookman Old Style" w:cs="Segoe UI Semibold"/>
@@ -24318,7 +24188,6 @@
               </w:rPr>
               <w:t>supplierId</w:t>
             </w:r>
-            <w:proofErr w:type="spellEnd"/>
           </w:p>
         </w:tc>
         <w:tc>
@@ -24369,27 +24238,7 @@
                 <w:szCs w:val="28"/>
                 <w:lang w:val="en-US"/>
               </w:rPr>
-              <w:t xml:space="preserve">Foreign key (refers </w:t>
-            </w:r>
-            <w:proofErr w:type="spellStart"/>
-            <w:r>
-              <w:rPr>
-                <w:rFonts w:ascii="Bookman Old Style" w:hAnsi="Bookman Old Style" w:cs="Segoe UI Semibold"/>
-                <w:sz w:val="28"/>
-                <w:szCs w:val="28"/>
-                <w:lang w:val="en-US"/>
-              </w:rPr>
-              <w:t>supply_orders</w:t>
-            </w:r>
-            <w:proofErr w:type="spellEnd"/>
-            <w:r>
-              <w:rPr>
-                <w:rFonts w:ascii="Bookman Old Style" w:hAnsi="Bookman Old Style" w:cs="Segoe UI Semibold"/>
-                <w:sz w:val="28"/>
-                <w:szCs w:val="28"/>
-                <w:lang w:val="en-US"/>
-              </w:rPr>
-              <w:t>)</w:t>
+              <w:t>Foreign key (refers supply_orders)</w:t>
             </w:r>
           </w:p>
         </w:tc>
@@ -24596,7 +24445,6 @@
                 <w:lang w:val="en-US"/>
               </w:rPr>
             </w:pPr>
-            <w:proofErr w:type="spellStart"/>
             <w:r>
               <w:rPr>
                 <w:rFonts w:ascii="Bookman Old Style" w:hAnsi="Bookman Old Style" w:cs="Segoe UI Semibold"/>
@@ -24606,7 +24454,6 @@
               </w:rPr>
               <w:t>Payment_date</w:t>
             </w:r>
-            <w:proofErr w:type="spellEnd"/>
           </w:p>
         </w:tc>
         <w:tc>
@@ -24856,7 +24703,6 @@
                 <w:lang w:val="en-US"/>
               </w:rPr>
             </w:pPr>
-            <w:proofErr w:type="spellStart"/>
             <w:r>
               <w:rPr>
                 <w:rFonts w:ascii="Bookman Old Style" w:hAnsi="Bookman Old Style" w:cs="Segoe UI Semibold"/>
@@ -24866,7 +24712,6 @@
               </w:rPr>
               <w:t>paymentRef</w:t>
             </w:r>
-            <w:proofErr w:type="spellEnd"/>
           </w:p>
         </w:tc>
         <w:tc>
@@ -24933,25 +24778,14 @@
                 <w:lang w:val="en-US"/>
               </w:rPr>
             </w:pPr>
-            <w:proofErr w:type="spellStart"/>
-            <w:r>
-              <w:rPr>
-                <w:rFonts w:ascii="Bookman Old Style" w:hAnsi="Bookman Old Style" w:cs="Segoe UI Semibold"/>
-                <w:sz w:val="28"/>
-                <w:szCs w:val="28"/>
-                <w:lang w:val="en-US"/>
-              </w:rPr>
-              <w:t>PayId</w:t>
-            </w:r>
-            <w:proofErr w:type="spellEnd"/>
-            <w:r>
-              <w:rPr>
-                <w:rFonts w:ascii="Bookman Old Style" w:hAnsi="Bookman Old Style" w:cs="Segoe UI Semibold"/>
-                <w:sz w:val="28"/>
-                <w:szCs w:val="28"/>
-                <w:lang w:val="en-US"/>
-              </w:rPr>
-              <w:t>: 56512</w:t>
+            <w:r>
+              <w:rPr>
+                <w:rFonts w:ascii="Bookman Old Style" w:hAnsi="Bookman Old Style" w:cs="Segoe UI Semibold"/>
+                <w:sz w:val="28"/>
+                <w:szCs w:val="28"/>
+                <w:lang w:val="en-US"/>
+              </w:rPr>
+              <w:t>PayId: 56512</w:t>
             </w:r>
           </w:p>
         </w:tc>
@@ -24996,7 +24830,6 @@
                 <w:lang w:val="en-US"/>
               </w:rPr>
             </w:pPr>
-            <w:proofErr w:type="spellStart"/>
             <w:r>
               <w:rPr>
                 <w:rFonts w:ascii="Bookman Old Style" w:hAnsi="Bookman Old Style" w:cs="Segoe UI Semibold"/>
@@ -25006,7 +24839,6 @@
               </w:rPr>
               <w:t>createdAt</w:t>
             </w:r>
-            <w:proofErr w:type="spellEnd"/>
           </w:p>
         </w:tc>
         <w:tc>
@@ -25135,7 +24967,6 @@
           <w:lang w:val="en-US"/>
         </w:rPr>
       </w:pPr>
-      <w:proofErr w:type="spellStart"/>
       <w:r>
         <w:rPr>
           <w:rFonts w:ascii="Bookman Old Style" w:hAnsi="Bookman Old Style" w:cs="Segoe UI Semibold"/>
@@ -25145,7 +24976,6 @@
         </w:rPr>
         <w:t>Customer_Orders</w:t>
       </w:r>
-      <w:proofErr w:type="spellEnd"/>
     </w:p>
     <w:tbl>
       <w:tblPr>
@@ -25436,7 +25266,6 @@
                 <w:lang w:val="en-US"/>
               </w:rPr>
             </w:pPr>
-            <w:proofErr w:type="spellStart"/>
             <w:r>
               <w:rPr>
                 <w:rFonts w:ascii="Bookman Old Style" w:hAnsi="Bookman Old Style" w:cs="Segoe UI Semibold"/>
@@ -25446,7 +25275,6 @@
               </w:rPr>
               <w:t>orderNo</w:t>
             </w:r>
-            <w:proofErr w:type="spellEnd"/>
           </w:p>
         </w:tc>
         <w:tc>
@@ -25568,7 +25396,6 @@
                 <w:lang w:val="en-US"/>
               </w:rPr>
             </w:pPr>
-            <w:proofErr w:type="spellStart"/>
             <w:r>
               <w:rPr>
                 <w:rFonts w:ascii="Bookman Old Style" w:hAnsi="Bookman Old Style" w:cs="Segoe UI Semibold"/>
@@ -25578,7 +25405,6 @@
               </w:rPr>
               <w:t>custId</w:t>
             </w:r>
-            <w:proofErr w:type="spellEnd"/>
           </w:p>
         </w:tc>
         <w:tc>
@@ -25697,7 +25523,6 @@
                 <w:lang w:val="en-US"/>
               </w:rPr>
             </w:pPr>
-            <w:proofErr w:type="spellStart"/>
             <w:r>
               <w:rPr>
                 <w:rFonts w:ascii="Bookman Old Style" w:hAnsi="Bookman Old Style" w:cs="Segoe UI Semibold"/>
@@ -25707,7 +25532,6 @@
               </w:rPr>
               <w:t>storeId</w:t>
             </w:r>
-            <w:proofErr w:type="spellEnd"/>
           </w:p>
         </w:tc>
         <w:tc>
@@ -26229,7 +26053,6 @@
                 <w:lang w:val="en-US"/>
               </w:rPr>
             </w:pPr>
-            <w:proofErr w:type="spellStart"/>
             <w:r>
               <w:rPr>
                 <w:rFonts w:ascii="Bookman Old Style" w:hAnsi="Bookman Old Style" w:cs="Segoe UI Semibold"/>
@@ -26239,7 +26062,6 @@
               </w:rPr>
               <w:t>createdAt</w:t>
             </w:r>
-            <w:proofErr w:type="spellEnd"/>
           </w:p>
         </w:tc>
         <w:tc>
@@ -26365,7 +26187,6 @@
                 <w:lang w:val="en-US"/>
               </w:rPr>
             </w:pPr>
-            <w:proofErr w:type="spellStart"/>
             <w:r>
               <w:rPr>
                 <w:rFonts w:ascii="Bookman Old Style" w:hAnsi="Bookman Old Style" w:cs="Segoe UI Semibold"/>
@@ -26375,7 +26196,6 @@
               </w:rPr>
               <w:t>totalAmout</w:t>
             </w:r>
-            <w:proofErr w:type="spellEnd"/>
           </w:p>
         </w:tc>
         <w:tc>
@@ -26494,7 +26314,6 @@
                 <w:lang w:val="en-US"/>
               </w:rPr>
             </w:pPr>
-            <w:proofErr w:type="spellStart"/>
             <w:r>
               <w:rPr>
                 <w:rFonts w:ascii="Bookman Old Style" w:hAnsi="Bookman Old Style" w:cs="Segoe UI Semibold"/>
@@ -26504,7 +26323,6 @@
               </w:rPr>
               <w:t>Payment_status</w:t>
             </w:r>
-            <w:proofErr w:type="spellEnd"/>
           </w:p>
         </w:tc>
         <w:tc>
@@ -26626,7 +26444,6 @@
                 <w:lang w:val="en-US"/>
               </w:rPr>
             </w:pPr>
-            <w:proofErr w:type="spellStart"/>
             <w:r>
               <w:rPr>
                 <w:rFonts w:ascii="Bookman Old Style" w:hAnsi="Bookman Old Style" w:cs="Segoe UI Semibold"/>
@@ -26636,7 +26453,6 @@
               </w:rPr>
               <w:t>paymentMethod</w:t>
             </w:r>
-            <w:proofErr w:type="spellEnd"/>
           </w:p>
         </w:tc>
         <w:tc>
@@ -26755,7 +26571,6 @@
                 <w:lang w:val="en-US"/>
               </w:rPr>
             </w:pPr>
-            <w:proofErr w:type="spellStart"/>
             <w:r>
               <w:rPr>
                 <w:rFonts w:ascii="Bookman Old Style" w:hAnsi="Bookman Old Style" w:cs="Segoe UI Semibold"/>
@@ -26766,7 +26581,6 @@
               <w:lastRenderedPageBreak/>
               <w:t>paymentId</w:t>
             </w:r>
-            <w:proofErr w:type="spellEnd"/>
           </w:p>
         </w:tc>
         <w:tc>
@@ -26815,27 +26629,7 @@
                 <w:szCs w:val="28"/>
                 <w:lang w:val="en-US"/>
               </w:rPr>
-              <w:t xml:space="preserve">Foreign key (refers </w:t>
-            </w:r>
-            <w:proofErr w:type="spellStart"/>
-            <w:r>
-              <w:rPr>
-                <w:rFonts w:ascii="Bookman Old Style" w:hAnsi="Bookman Old Style" w:cs="Segoe UI Semibold"/>
-                <w:sz w:val="28"/>
-                <w:szCs w:val="28"/>
-                <w:lang w:val="en-US"/>
-              </w:rPr>
-              <w:t>customer_Payment</w:t>
-            </w:r>
-            <w:proofErr w:type="spellEnd"/>
-            <w:r>
-              <w:rPr>
-                <w:rFonts w:ascii="Bookman Old Style" w:hAnsi="Bookman Old Style" w:cs="Segoe UI Semibold"/>
-                <w:sz w:val="28"/>
-                <w:szCs w:val="28"/>
-                <w:lang w:val="en-US"/>
-              </w:rPr>
-              <w:t>)</w:t>
+              <w:t>Foreign key (refers customer_Payment)</w:t>
             </w:r>
           </w:p>
         </w:tc>
@@ -26915,7 +26709,6 @@
           <w:lang w:val="en-US"/>
         </w:rPr>
       </w:pPr>
-      <w:proofErr w:type="spellStart"/>
       <w:r>
         <w:rPr>
           <w:rFonts w:ascii="Bookman Old Style" w:hAnsi="Bookman Old Style" w:cs="Segoe UI Semibold"/>
@@ -26925,7 +26718,6 @@
         </w:rPr>
         <w:t>Customer_Orders_items</w:t>
       </w:r>
-      <w:proofErr w:type="spellEnd"/>
     </w:p>
     <w:tbl>
       <w:tblPr>
@@ -27227,7 +27019,6 @@
                 <w:lang w:val="en-US"/>
               </w:rPr>
             </w:pPr>
-            <w:proofErr w:type="spellStart"/>
             <w:r>
               <w:rPr>
                 <w:rFonts w:ascii="Bookman Old Style" w:hAnsi="Bookman Old Style" w:cs="Segoe UI Semibold"/>
@@ -27246,7 +27037,6 @@
               </w:rPr>
               <w:t>_orderId</w:t>
             </w:r>
-            <w:proofErr w:type="spellEnd"/>
           </w:p>
         </w:tc>
         <w:tc>
@@ -27299,7 +27089,6 @@
               </w:rPr>
               <w:t xml:space="preserve">Foreign key (refers </w:t>
             </w:r>
-            <w:proofErr w:type="spellStart"/>
             <w:r>
               <w:rPr>
                 <w:rFonts w:ascii="Bookman Old Style" w:hAnsi="Bookman Old Style" w:cs="Segoe UI Semibold"/>
@@ -27316,17 +27105,7 @@
                 <w:szCs w:val="28"/>
                 <w:lang w:val="en-US"/>
               </w:rPr>
-              <w:t>_orders</w:t>
-            </w:r>
-            <w:proofErr w:type="spellEnd"/>
-            <w:r>
-              <w:rPr>
-                <w:rFonts w:ascii="Bookman Old Style" w:hAnsi="Bookman Old Style" w:cs="Segoe UI Semibold"/>
-                <w:sz w:val="28"/>
-                <w:szCs w:val="28"/>
-                <w:lang w:val="en-US"/>
-              </w:rPr>
-              <w:t>)</w:t>
+              <w:t>_orders)</w:t>
             </w:r>
           </w:p>
         </w:tc>
@@ -27943,7 +27722,6 @@
                 <w:lang w:val="en-US"/>
               </w:rPr>
             </w:pPr>
-            <w:proofErr w:type="spellStart"/>
             <w:r>
               <w:rPr>
                 <w:rFonts w:ascii="Bookman Old Style" w:hAnsi="Bookman Old Style" w:cs="Segoe UI Semibold"/>
@@ -27953,7 +27731,6 @@
               </w:rPr>
               <w:t>Total_amount</w:t>
             </w:r>
-            <w:proofErr w:type="spellEnd"/>
           </w:p>
         </w:tc>
         <w:tc>
@@ -28072,7 +27849,6 @@
                 <w:lang w:val="en-US"/>
               </w:rPr>
             </w:pPr>
-            <w:proofErr w:type="spellStart"/>
             <w:r>
               <w:rPr>
                 <w:rFonts w:ascii="Bookman Old Style" w:hAnsi="Bookman Old Style" w:cs="Segoe UI Semibold"/>
@@ -28082,7 +27858,6 @@
               </w:rPr>
               <w:t>createdAt</w:t>
             </w:r>
-            <w:proofErr w:type="spellEnd"/>
           </w:p>
         </w:tc>
         <w:tc>
@@ -28211,7 +27986,6 @@
           <w:lang w:val="en-US"/>
         </w:rPr>
       </w:pPr>
-      <w:proofErr w:type="spellStart"/>
       <w:r>
         <w:rPr>
           <w:rFonts w:ascii="Bookman Old Style" w:hAnsi="Bookman Old Style" w:cs="Segoe UI Semibold"/>
@@ -28221,7 +27995,6 @@
         </w:rPr>
         <w:t>Customer_Payment</w:t>
       </w:r>
-      <w:proofErr w:type="spellEnd"/>
     </w:p>
     <w:tbl>
       <w:tblPr>
@@ -28512,7 +28285,6 @@
                 <w:lang w:val="en-US"/>
               </w:rPr>
             </w:pPr>
-            <w:proofErr w:type="spellStart"/>
             <w:r>
               <w:rPr>
                 <w:rFonts w:ascii="Bookman Old Style" w:hAnsi="Bookman Old Style" w:cs="Segoe UI Semibold"/>
@@ -28531,7 +28303,6 @@
               </w:rPr>
               <w:t>_orderId</w:t>
             </w:r>
-            <w:proofErr w:type="spellEnd"/>
           </w:p>
         </w:tc>
         <w:tc>
@@ -28582,7 +28353,6 @@
               </w:rPr>
               <w:t xml:space="preserve">Foreign key (refers </w:t>
             </w:r>
-            <w:proofErr w:type="spellStart"/>
             <w:r>
               <w:rPr>
                 <w:rFonts w:ascii="Bookman Old Style" w:hAnsi="Bookman Old Style" w:cs="Segoe UI Semibold"/>
@@ -28599,17 +28369,7 @@
                 <w:szCs w:val="28"/>
                 <w:lang w:val="en-US"/>
               </w:rPr>
-              <w:t>_orders</w:t>
-            </w:r>
-            <w:proofErr w:type="spellEnd"/>
-            <w:r>
-              <w:rPr>
-                <w:rFonts w:ascii="Bookman Old Style" w:hAnsi="Bookman Old Style" w:cs="Segoe UI Semibold"/>
-                <w:sz w:val="28"/>
-                <w:szCs w:val="28"/>
-                <w:lang w:val="en-US"/>
-              </w:rPr>
-              <w:t>)</w:t>
+              <w:t>_orders)</w:t>
             </w:r>
           </w:p>
         </w:tc>
@@ -28700,7 +28460,6 @@
                 <w:lang w:val="en-US"/>
               </w:rPr>
             </w:pPr>
-            <w:proofErr w:type="spellStart"/>
             <w:r>
               <w:rPr>
                 <w:rFonts w:ascii="Bookman Old Style" w:hAnsi="Bookman Old Style" w:cs="Segoe UI Semibold"/>
@@ -28720,7 +28479,6 @@
               </w:rPr>
               <w:t>Id</w:t>
             </w:r>
-            <w:proofErr w:type="spellEnd"/>
           </w:p>
         </w:tc>
         <w:tc>
@@ -28830,7 +28588,6 @@
                 <w:lang w:val="en-US"/>
               </w:rPr>
             </w:pPr>
-            <w:proofErr w:type="spellStart"/>
             <w:r>
               <w:rPr>
                 <w:rFonts w:ascii="Bookman Old Style" w:hAnsi="Bookman Old Style" w:cs="Segoe UI Semibold"/>
@@ -28847,17 +28604,7 @@
                 <w:szCs w:val="28"/>
                 <w:lang w:val="en-US"/>
               </w:rPr>
-              <w:t>belongs</w:t>
-            </w:r>
-            <w:proofErr w:type="spellEnd"/>
-            <w:r>
-              <w:rPr>
-                <w:rFonts w:ascii="Bookman Old Style" w:hAnsi="Bookman Old Style" w:cs="Segoe UI Semibold"/>
-                <w:sz w:val="28"/>
-                <w:szCs w:val="28"/>
-                <w:lang w:val="en-US"/>
-              </w:rPr>
-              <w:t xml:space="preserve"> to order</w:t>
+              <w:t>belongs to order</w:t>
             </w:r>
           </w:p>
         </w:tc>
@@ -29008,7 +28755,6 @@
                 <w:lang w:val="en-US"/>
               </w:rPr>
             </w:pPr>
-            <w:proofErr w:type="spellStart"/>
             <w:r>
               <w:rPr>
                 <w:rFonts w:ascii="Bookman Old Style" w:hAnsi="Bookman Old Style" w:cs="Segoe UI Semibold"/>
@@ -29018,7 +28764,6 @@
               </w:rPr>
               <w:t>Payment_date</w:t>
             </w:r>
-            <w:proofErr w:type="spellEnd"/>
           </w:p>
         </w:tc>
         <w:tc>
@@ -29277,7 +29022,6 @@
                 <w:lang w:val="en-US"/>
               </w:rPr>
             </w:pPr>
-            <w:proofErr w:type="spellStart"/>
             <w:r>
               <w:rPr>
                 <w:rFonts w:ascii="Bookman Old Style" w:hAnsi="Bookman Old Style" w:cs="Segoe UI Semibold"/>
@@ -29287,7 +29031,6 @@
               </w:rPr>
               <w:t>paymentRef</w:t>
             </w:r>
-            <w:proofErr w:type="spellEnd"/>
           </w:p>
         </w:tc>
         <w:tc>
@@ -29357,25 +29100,14 @@
                 <w:lang w:val="en-US"/>
               </w:rPr>
             </w:pPr>
-            <w:proofErr w:type="spellStart"/>
-            <w:r>
-              <w:rPr>
-                <w:rFonts w:ascii="Bookman Old Style" w:hAnsi="Bookman Old Style" w:cs="Segoe UI Semibold"/>
-                <w:sz w:val="28"/>
-                <w:szCs w:val="28"/>
-                <w:lang w:val="en-US"/>
-              </w:rPr>
-              <w:t>PayId</w:t>
-            </w:r>
-            <w:proofErr w:type="spellEnd"/>
-            <w:r>
-              <w:rPr>
-                <w:rFonts w:ascii="Bookman Old Style" w:hAnsi="Bookman Old Style" w:cs="Segoe UI Semibold"/>
-                <w:sz w:val="28"/>
-                <w:szCs w:val="28"/>
-                <w:lang w:val="en-US"/>
-              </w:rPr>
-              <w:t>: 56512</w:t>
+            <w:r>
+              <w:rPr>
+                <w:rFonts w:ascii="Bookman Old Style" w:hAnsi="Bookman Old Style" w:cs="Segoe UI Semibold"/>
+                <w:sz w:val="28"/>
+                <w:szCs w:val="28"/>
+                <w:lang w:val="en-US"/>
+              </w:rPr>
+              <w:t>PayId: 56512</w:t>
             </w:r>
           </w:p>
         </w:tc>
@@ -29422,7 +29154,6 @@
                 <w:lang w:val="en-US"/>
               </w:rPr>
             </w:pPr>
-            <w:proofErr w:type="spellStart"/>
             <w:r>
               <w:rPr>
                 <w:rFonts w:ascii="Bookman Old Style" w:hAnsi="Bookman Old Style" w:cs="Segoe UI Semibold"/>
@@ -29432,7 +29163,6 @@
               </w:rPr>
               <w:t>createdAt</w:t>
             </w:r>
-            <w:proofErr w:type="spellEnd"/>
           </w:p>
         </w:tc>
         <w:tc>
@@ -29565,7 +29295,6 @@
           <w:lang w:val="en-US"/>
         </w:rPr>
       </w:pPr>
-      <w:proofErr w:type="spellStart"/>
       <w:r>
         <w:rPr>
           <w:rFonts w:ascii="Bookman Old Style" w:hAnsi="Bookman Old Style" w:cs="Segoe UI Semibold"/>
@@ -29575,7 +29304,6 @@
         </w:rPr>
         <w:t>Customer_wishlist</w:t>
       </w:r>
-      <w:proofErr w:type="spellEnd"/>
     </w:p>
     <w:tbl>
       <w:tblPr>
@@ -29962,19 +29690,8 @@
                 <w:szCs w:val="28"/>
                 <w:lang w:val="en-US"/>
               </w:rPr>
-              <w:t xml:space="preserve">My </w:t>
-            </w:r>
-            <w:proofErr w:type="spellStart"/>
-            <w:r>
-              <w:rPr>
-                <w:rFonts w:ascii="Bookman Old Style" w:hAnsi="Bookman Old Style" w:cs="Segoe UI Semibold"/>
-                <w:sz w:val="28"/>
-                <w:szCs w:val="28"/>
-                <w:lang w:val="en-US"/>
-              </w:rPr>
-              <w:t>wishlist</w:t>
-            </w:r>
-            <w:proofErr w:type="spellEnd"/>
+              <w:t>My wishlist</w:t>
+            </w:r>
           </w:p>
         </w:tc>
         <w:tc>
@@ -30023,7 +29740,6 @@
                 <w:lang w:val="en-US"/>
               </w:rPr>
             </w:pPr>
-            <w:proofErr w:type="spellStart"/>
             <w:r>
               <w:rPr>
                 <w:rFonts w:ascii="Bookman Old Style" w:hAnsi="Bookman Old Style" w:cs="Segoe UI Semibold"/>
@@ -30033,7 +29749,6 @@
               </w:rPr>
               <w:t>custId</w:t>
             </w:r>
-            <w:proofErr w:type="spellEnd"/>
           </w:p>
         </w:tc>
         <w:tc>
@@ -30129,25 +29844,14 @@
                 <w:lang w:val="en-US"/>
               </w:rPr>
             </w:pPr>
-            <w:proofErr w:type="spellStart"/>
-            <w:r>
-              <w:rPr>
-                <w:rFonts w:ascii="Bookman Old Style" w:hAnsi="Bookman Old Style" w:cs="Segoe UI Semibold"/>
-                <w:sz w:val="28"/>
-                <w:szCs w:val="28"/>
-                <w:lang w:val="en-US"/>
-              </w:rPr>
-              <w:t>customerbelongs</w:t>
-            </w:r>
-            <w:proofErr w:type="spellEnd"/>
-            <w:r>
-              <w:rPr>
-                <w:rFonts w:ascii="Bookman Old Style" w:hAnsi="Bookman Old Style" w:cs="Segoe UI Semibold"/>
-                <w:sz w:val="28"/>
-                <w:szCs w:val="28"/>
-                <w:lang w:val="en-US"/>
-              </w:rPr>
-              <w:t xml:space="preserve"> to order</w:t>
+            <w:r>
+              <w:rPr>
+                <w:rFonts w:ascii="Bookman Old Style" w:hAnsi="Bookman Old Style" w:cs="Segoe UI Semibold"/>
+                <w:sz w:val="28"/>
+                <w:szCs w:val="28"/>
+                <w:lang w:val="en-US"/>
+              </w:rPr>
+              <w:t>customerbelongs to order</w:t>
             </w:r>
           </w:p>
         </w:tc>
@@ -30167,7 +29871,6 @@
                 <w:lang w:val="en-US"/>
               </w:rPr>
             </w:pPr>
-            <w:proofErr w:type="spellStart"/>
             <w:r>
               <w:rPr>
                 <w:rFonts w:ascii="Bookman Old Style" w:hAnsi="Bookman Old Style" w:cs="Segoe UI Semibold"/>
@@ -30177,7 +29880,6 @@
               </w:rPr>
               <w:t>createdAt</w:t>
             </w:r>
-            <w:proofErr w:type="spellEnd"/>
           </w:p>
         </w:tc>
         <w:tc>
@@ -30306,7 +30008,6 @@
           <w:lang w:val="en-US"/>
         </w:rPr>
       </w:pPr>
-      <w:proofErr w:type="spellStart"/>
       <w:r>
         <w:rPr>
           <w:rFonts w:ascii="Bookman Old Style" w:hAnsi="Bookman Old Style" w:cs="Segoe UI Semibold"/>
@@ -30316,7 +30017,6 @@
         </w:rPr>
         <w:t>Customer_wishlist_items</w:t>
       </w:r>
-      <w:proofErr w:type="spellEnd"/>
     </w:p>
     <w:tbl>
       <w:tblPr>
@@ -30607,7 +30307,6 @@
                 <w:lang w:val="en-US"/>
               </w:rPr>
             </w:pPr>
-            <w:proofErr w:type="spellStart"/>
             <w:r>
               <w:rPr>
                 <w:rFonts w:ascii="Bookman Old Style" w:hAnsi="Bookman Old Style" w:cs="Segoe UI Semibold"/>
@@ -30617,7 +30316,6 @@
               </w:rPr>
               <w:t>wishlistId</w:t>
             </w:r>
-            <w:proofErr w:type="spellEnd"/>
           </w:p>
         </w:tc>
         <w:tc>
@@ -30666,27 +30364,7 @@
                 <w:szCs w:val="28"/>
                 <w:lang w:val="en-US"/>
               </w:rPr>
-              <w:t xml:space="preserve">Foreign key (refers </w:t>
-            </w:r>
-            <w:proofErr w:type="spellStart"/>
-            <w:r>
-              <w:rPr>
-                <w:rFonts w:ascii="Bookman Old Style" w:hAnsi="Bookman Old Style" w:cs="Segoe UI Semibold"/>
-                <w:sz w:val="28"/>
-                <w:szCs w:val="28"/>
-                <w:lang w:val="en-US"/>
-              </w:rPr>
-              <w:t>wishlist</w:t>
-            </w:r>
-            <w:proofErr w:type="spellEnd"/>
-            <w:r>
-              <w:rPr>
-                <w:rFonts w:ascii="Bookman Old Style" w:hAnsi="Bookman Old Style" w:cs="Segoe UI Semibold"/>
-                <w:sz w:val="28"/>
-                <w:szCs w:val="28"/>
-                <w:lang w:val="en-US"/>
-              </w:rPr>
-              <w:t>)</w:t>
+              <w:t>Foreign key (refers wishlist)</w:t>
             </w:r>
           </w:p>
         </w:tc>
@@ -30885,19 +30563,8 @@
                 <w:szCs w:val="28"/>
                 <w:lang w:val="en-US"/>
               </w:rPr>
-              <w:t xml:space="preserve">Product belongs </w:t>
-            </w:r>
-            <w:proofErr w:type="spellStart"/>
-            <w:r>
-              <w:rPr>
-                <w:rFonts w:ascii="Bookman Old Style" w:hAnsi="Bookman Old Style" w:cs="Segoe UI Semibold"/>
-                <w:sz w:val="28"/>
-                <w:szCs w:val="28"/>
-                <w:lang w:val="en-US"/>
-              </w:rPr>
-              <w:t>wishlist</w:t>
-            </w:r>
-            <w:proofErr w:type="spellEnd"/>
+              <w:t>Product belongs wishlist</w:t>
+            </w:r>
           </w:p>
         </w:tc>
       </w:tr>
@@ -30917,7 +30584,6 @@
                 <w:lang w:val="en-US"/>
               </w:rPr>
             </w:pPr>
-            <w:proofErr w:type="spellStart"/>
             <w:r>
               <w:rPr>
                 <w:rFonts w:ascii="Bookman Old Style" w:hAnsi="Bookman Old Style" w:cs="Segoe UI Semibold"/>
@@ -30927,7 +30593,6 @@
               </w:rPr>
               <w:t>createdAt</w:t>
             </w:r>
-            <w:proofErr w:type="spellEnd"/>
           </w:p>
         </w:tc>
         <w:tc>
@@ -31060,7 +30725,6 @@
           <w:lang w:val="en-US"/>
         </w:rPr>
       </w:pPr>
-      <w:proofErr w:type="spellStart"/>
       <w:r>
         <w:rPr>
           <w:rFonts w:ascii="Bookman Old Style" w:hAnsi="Bookman Old Style" w:cs="Segoe UI Semibold"/>
@@ -31070,7 +30734,6 @@
         </w:rPr>
         <w:t>Customer_cart</w:t>
       </w:r>
-      <w:proofErr w:type="spellEnd"/>
     </w:p>
     <w:tbl>
       <w:tblPr>
@@ -31372,7 +31035,6 @@
                 <w:lang w:val="en-US"/>
               </w:rPr>
             </w:pPr>
-            <w:proofErr w:type="spellStart"/>
             <w:r>
               <w:rPr>
                 <w:rFonts w:ascii="Bookman Old Style" w:hAnsi="Bookman Old Style" w:cs="Segoe UI Semibold"/>
@@ -31382,7 +31044,6 @@
               </w:rPr>
               <w:t>custId</w:t>
             </w:r>
-            <w:proofErr w:type="spellEnd"/>
           </w:p>
         </w:tc>
         <w:tc>
@@ -31526,7 +31187,6 @@
                 <w:lang w:val="en-US"/>
               </w:rPr>
             </w:pPr>
-            <w:proofErr w:type="spellStart"/>
             <w:r>
               <w:rPr>
                 <w:rFonts w:ascii="Bookman Old Style" w:hAnsi="Bookman Old Style" w:cs="Segoe UI Semibold"/>
@@ -31536,7 +31196,6 @@
               </w:rPr>
               <w:t>createdAt</w:t>
             </w:r>
-            <w:proofErr w:type="spellEnd"/>
           </w:p>
         </w:tc>
         <w:tc>
@@ -31665,7 +31324,6 @@
           <w:lang w:val="en-US"/>
         </w:rPr>
       </w:pPr>
-      <w:proofErr w:type="spellStart"/>
       <w:r>
         <w:rPr>
           <w:rFonts w:ascii="Bookman Old Style" w:hAnsi="Bookman Old Style" w:cs="Segoe UI Semibold"/>
@@ -31675,7 +31333,6 @@
         </w:rPr>
         <w:t>Customer_cart_items</w:t>
       </w:r>
-      <w:proofErr w:type="spellEnd"/>
     </w:p>
     <w:tbl>
       <w:tblPr>
@@ -31966,7 +31623,6 @@
                 <w:lang w:val="en-US"/>
               </w:rPr>
             </w:pPr>
-            <w:proofErr w:type="spellStart"/>
             <w:r>
               <w:rPr>
                 <w:rFonts w:ascii="Bookman Old Style" w:hAnsi="Bookman Old Style" w:cs="Segoe UI Semibold"/>
@@ -31985,7 +31641,6 @@
               </w:rPr>
               <w:t>Id</w:t>
             </w:r>
-            <w:proofErr w:type="spellEnd"/>
           </w:p>
         </w:tc>
         <w:tc>
@@ -32280,7 +31935,6 @@
                 <w:lang w:val="en-US"/>
               </w:rPr>
             </w:pPr>
-            <w:proofErr w:type="spellStart"/>
             <w:r>
               <w:rPr>
                 <w:rFonts w:ascii="Bookman Old Style" w:hAnsi="Bookman Old Style" w:cs="Segoe UI Semibold"/>
@@ -32290,7 +31944,6 @@
               </w:rPr>
               <w:t>createdAt</w:t>
             </w:r>
-            <w:proofErr w:type="spellEnd"/>
           </w:p>
         </w:tc>
         <w:tc>
@@ -32543,7 +32196,6 @@
                 <w:lang w:val="en-US"/>
               </w:rPr>
             </w:pPr>
-            <w:proofErr w:type="spellStart"/>
             <w:r>
               <w:rPr>
                 <w:rFonts w:ascii="Bookman Old Style" w:hAnsi="Bookman Old Style" w:cs="Segoe UI Semibold"/>
@@ -32553,7 +32205,6 @@
               </w:rPr>
               <w:t>Unit_price</w:t>
             </w:r>
-            <w:proofErr w:type="spellEnd"/>
           </w:p>
         </w:tc>
         <w:tc>
@@ -32675,7 +32326,6 @@
                 <w:lang w:val="en-US"/>
               </w:rPr>
             </w:pPr>
-            <w:proofErr w:type="spellStart"/>
             <w:r>
               <w:rPr>
                 <w:rFonts w:ascii="Bookman Old Style" w:hAnsi="Bookman Old Style" w:cs="Segoe UI Semibold"/>
@@ -32685,7 +32335,6 @@
               </w:rPr>
               <w:t>Total_amount</w:t>
             </w:r>
-            <w:proofErr w:type="spellEnd"/>
           </w:p>
         </w:tc>
         <w:tc>
@@ -32790,17 +32439,6 @@
         </w:tc>
       </w:tr>
     </w:tbl>
-    <w:p>
-      <w:pPr>
-        <w:ind w:left="360"/>
-        <w:rPr>
-          <w:rFonts w:ascii="Bookman Old Style" w:hAnsi="Bookman Old Style" w:cs="Segoe UI Semibold"/>
-          <w:sz w:val="28"/>
-          <w:szCs w:val="28"/>
-          <w:lang w:val="en-US"/>
-        </w:rPr>
-      </w:pPr>
-    </w:p>
     <w:p>
       <w:pPr>
         <w:pStyle w:val="ListParagraph"/>
@@ -32822,6 +32460,7 @@
           <w:szCs w:val="28"/>
           <w:lang w:val="en-US"/>
         </w:rPr>
+        <w:lastRenderedPageBreak/>
         <w:t xml:space="preserve">Feedbacks </w:t>
       </w:r>
     </w:p>
@@ -33125,7 +32764,6 @@
                 <w:lang w:val="en-US"/>
               </w:rPr>
             </w:pPr>
-            <w:proofErr w:type="spellStart"/>
             <w:r>
               <w:rPr>
                 <w:rFonts w:ascii="Bookman Old Style" w:hAnsi="Bookman Old Style" w:cs="Segoe UI Semibold"/>
@@ -33135,7 +32773,6 @@
               </w:rPr>
               <w:t>custId</w:t>
             </w:r>
-            <w:proofErr w:type="spellEnd"/>
           </w:p>
         </w:tc>
         <w:tc>
@@ -33393,7 +33030,6 @@
                 <w:lang w:val="en-US"/>
               </w:rPr>
             </w:pPr>
-            <w:proofErr w:type="spellStart"/>
             <w:r>
               <w:rPr>
                 <w:rFonts w:ascii="Bookman Old Style" w:hAnsi="Bookman Old Style" w:cs="Segoe UI Semibold"/>
@@ -33403,7 +33039,6 @@
               </w:rPr>
               <w:t>createdAt</w:t>
             </w:r>
-            <w:proofErr w:type="spellEnd"/>
           </w:p>
         </w:tc>
         <w:tc>
@@ -33517,6 +33152,1564 @@
           <w:lang w:val="en-US"/>
         </w:rPr>
       </w:pPr>
+    </w:p>
+    <w:p>
+      <w:pPr>
+        <w:rPr>
+          <w:rFonts w:ascii="Bookman Old Style" w:hAnsi="Bookman Old Style" w:cs="Segoe UI Semibold"/>
+          <w:sz w:val="28"/>
+          <w:szCs w:val="28"/>
+          <w:lang w:val="en-US"/>
+        </w:rPr>
+      </w:pPr>
+    </w:p>
+    <w:p>
+      <w:pPr>
+        <w:pStyle w:val="ListParagraph"/>
+        <w:numPr>
+          <w:ilvl w:val="0"/>
+          <w:numId w:val="1"/>
+        </w:numPr>
+        <w:jc w:val="center"/>
+        <w:rPr>
+          <w:rFonts w:ascii="Bookman Old Style" w:hAnsi="Bookman Old Style" w:cs="Segoe UI Semibold"/>
+          <w:b/>
+          <w:bCs/>
+          <w:sz w:val="32"/>
+          <w:szCs w:val="32"/>
+          <w:lang w:val="en-US"/>
+        </w:rPr>
+      </w:pPr>
+      <w:r>
+        <w:rPr>
+          <w:rFonts w:ascii="Bookman Old Style" w:hAnsi="Bookman Old Style" w:cs="Segoe UI Semibold"/>
+          <w:b/>
+          <w:bCs/>
+          <w:sz w:val="32"/>
+          <w:szCs w:val="32"/>
+          <w:lang w:val="en-US"/>
+        </w:rPr>
+        <w:t>Development</w:t>
+      </w:r>
+    </w:p>
+    <w:p>
+      <w:pPr>
+        <w:pStyle w:val="ListParagraph"/>
+        <w:rPr>
+          <w:rFonts w:ascii="Bookman Old Style" w:hAnsi="Bookman Old Style" w:cs="Segoe UI Semibold"/>
+          <w:b/>
+          <w:bCs/>
+          <w:sz w:val="32"/>
+          <w:szCs w:val="32"/>
+          <w:lang w:val="en-US"/>
+        </w:rPr>
+      </w:pPr>
+    </w:p>
+    <w:p>
+      <w:pPr>
+        <w:pStyle w:val="ListParagraph"/>
+        <w:numPr>
+          <w:ilvl w:val="1"/>
+          <w:numId w:val="1"/>
+        </w:numPr>
+        <w:rPr>
+          <w:rFonts w:ascii="Bookman Old Style" w:hAnsi="Bookman Old Style" w:cs="Segoe UI Semibold"/>
+          <w:b/>
+          <w:bCs/>
+          <w:sz w:val="28"/>
+          <w:szCs w:val="28"/>
+          <w:lang w:val="en-US"/>
+        </w:rPr>
+      </w:pPr>
+      <w:r>
+        <w:rPr>
+          <w:rFonts w:ascii="Bookman Old Style" w:hAnsi="Bookman Old Style" w:cs="Segoe UI Semibold"/>
+          <w:b/>
+          <w:bCs/>
+          <w:sz w:val="28"/>
+          <w:szCs w:val="28"/>
+          <w:lang w:val="en-US"/>
+        </w:rPr>
+        <w:t>Coding standard</w:t>
+      </w:r>
+    </w:p>
+    <w:p>
+      <w:pPr>
+        <w:pStyle w:val="ListParagraph"/>
+        <w:ind w:left="1440"/>
+        <w:rPr>
+          <w:rFonts w:ascii="Bookman Old Style" w:hAnsi="Bookman Old Style" w:cs="Segoe UI Semibold"/>
+          <w:b/>
+          <w:bCs/>
+          <w:sz w:val="28"/>
+          <w:szCs w:val="28"/>
+          <w:lang w:val="en-US"/>
+        </w:rPr>
+      </w:pPr>
+    </w:p>
+    <w:p>
+      <w:pPr>
+        <w:pStyle w:val="ListParagraph"/>
+        <w:numPr>
+          <w:ilvl w:val="0"/>
+          <w:numId w:val="28"/>
+        </w:numPr>
+        <w:rPr>
+          <w:rFonts w:ascii="Bookman Old Style" w:hAnsi="Bookman Old Style" w:cs="Segoe UI Semibold"/>
+          <w:b/>
+          <w:bCs/>
+          <w:i/>
+          <w:iCs/>
+          <w:sz w:val="28"/>
+          <w:szCs w:val="28"/>
+          <w:lang w:val="en-US"/>
+        </w:rPr>
+      </w:pPr>
+      <w:r>
+        <w:rPr>
+          <w:rFonts w:ascii="Bookman Old Style" w:hAnsi="Bookman Old Style" w:cs="Segoe UI Semibold"/>
+          <w:i/>
+          <w:iCs/>
+          <w:sz w:val="28"/>
+          <w:szCs w:val="28"/>
+          <w:lang w:val="en-US"/>
+        </w:rPr>
+        <w:t>Project structure</w:t>
+      </w:r>
+    </w:p>
+    <w:p>
+      <w:pPr>
+        <w:pStyle w:val="ListParagraph"/>
+        <w:ind w:left="1080"/>
+        <w:jc w:val="both"/>
+        <w:rPr>
+          <w:rFonts w:ascii="Bookman Old Style" w:hAnsi="Bookman Old Style" w:cs="Segoe UI Semibold"/>
+          <w:sz w:val="28"/>
+          <w:szCs w:val="28"/>
+          <w:lang w:val="en-US"/>
+        </w:rPr>
+      </w:pPr>
+      <w:r>
+        <w:rPr>
+          <w:rFonts w:ascii="Bookman Old Style" w:hAnsi="Bookman Old Style" w:cs="Segoe UI Semibold"/>
+          <w:sz w:val="28"/>
+          <w:szCs w:val="28"/>
+          <w:lang w:val="en-US"/>
+        </w:rPr>
+        <w:t>Use clear and descriptive names for the whole directory of the project and also</w:t>
+      </w:r>
+      <w:r>
+        <w:rPr>
+          <w:rFonts w:ascii="Bookman Old Style" w:hAnsi="Bookman Old Style" w:cs="Segoe UI Semibold"/>
+          <w:sz w:val="28"/>
+          <w:szCs w:val="28"/>
+          <w:lang w:val="en-US"/>
+        </w:rPr>
+        <w:t xml:space="preserve"> </w:t>
+      </w:r>
+      <w:r>
+        <w:rPr>
+          <w:rFonts w:ascii="Bookman Old Style" w:hAnsi="Bookman Old Style" w:cs="Segoe UI Semibold"/>
+          <w:sz w:val="28"/>
+          <w:szCs w:val="28"/>
+          <w:lang w:val="en-US"/>
+        </w:rPr>
+        <w:t>recommend the naming conventions rules for the variables and functions</w:t>
+      </w:r>
+      <w:r>
+        <w:rPr>
+          <w:rFonts w:ascii="Bookman Old Style" w:hAnsi="Bookman Old Style" w:cs="Segoe UI Semibold"/>
+          <w:sz w:val="28"/>
+          <w:szCs w:val="28"/>
+          <w:lang w:val="en-US"/>
+        </w:rPr>
+        <w:t xml:space="preserve"> </w:t>
+      </w:r>
+      <w:r>
+        <w:rPr>
+          <w:rFonts w:ascii="Bookman Old Style" w:hAnsi="Bookman Old Style" w:cs="Segoe UI Semibold"/>
+          <w:sz w:val="28"/>
+          <w:szCs w:val="28"/>
+          <w:lang w:val="en-US"/>
+        </w:rPr>
+        <w:t>names.</w:t>
+      </w:r>
+    </w:p>
+    <w:p>
+      <w:pPr>
+        <w:pStyle w:val="ListParagraph"/>
+        <w:ind w:left="1080"/>
+        <w:jc w:val="both"/>
+        <w:rPr>
+          <w:rFonts w:ascii="Bookman Old Style" w:hAnsi="Bookman Old Style" w:cs="Segoe UI Semibold"/>
+          <w:sz w:val="28"/>
+          <w:szCs w:val="28"/>
+          <w:lang w:val="en-US"/>
+        </w:rPr>
+      </w:pPr>
+    </w:p>
+    <w:p>
+      <w:pPr>
+        <w:pStyle w:val="ListParagraph"/>
+        <w:numPr>
+          <w:ilvl w:val="0"/>
+          <w:numId w:val="28"/>
+        </w:numPr>
+        <w:jc w:val="both"/>
+        <w:rPr>
+          <w:rFonts w:ascii="Bookman Old Style" w:hAnsi="Bookman Old Style" w:cs="Segoe UI Semibold"/>
+          <w:sz w:val="28"/>
+          <w:szCs w:val="28"/>
+          <w:lang w:val="en-US"/>
+        </w:rPr>
+      </w:pPr>
+      <w:r>
+        <w:rPr>
+          <w:rFonts w:ascii="Bookman Old Style" w:hAnsi="Bookman Old Style" w:cs="Segoe UI Semibold"/>
+          <w:i/>
+          <w:iCs/>
+          <w:sz w:val="28"/>
+          <w:szCs w:val="28"/>
+          <w:lang w:val="en-US"/>
+        </w:rPr>
+        <w:t>Code version management</w:t>
+      </w:r>
+    </w:p>
+    <w:p>
+      <w:pPr>
+        <w:pStyle w:val="ListParagraph"/>
+        <w:ind w:left="1080"/>
+        <w:jc w:val="both"/>
+        <w:rPr>
+          <w:rFonts w:ascii="Bookman Old Style" w:hAnsi="Bookman Old Style" w:cs="Segoe UI Semibold"/>
+          <w:sz w:val="28"/>
+          <w:szCs w:val="28"/>
+          <w:lang w:val="en-US"/>
+        </w:rPr>
+      </w:pPr>
+      <w:r>
+        <w:rPr>
+          <w:rFonts w:ascii="Bookman Old Style" w:hAnsi="Bookman Old Style" w:cs="Segoe UI Semibold"/>
+          <w:sz w:val="28"/>
+          <w:szCs w:val="28"/>
+          <w:lang w:val="en-US"/>
+        </w:rPr>
+        <w:t>Use a version control system (i.e., GitHub) for the project to collaborate</w:t>
+      </w:r>
+      <w:r>
+        <w:rPr>
+          <w:rFonts w:ascii="Bookman Old Style" w:hAnsi="Bookman Old Style" w:cs="Segoe UI Semibold"/>
+          <w:sz w:val="28"/>
+          <w:szCs w:val="28"/>
+          <w:lang w:val="en-US"/>
+        </w:rPr>
+        <w:t xml:space="preserve"> </w:t>
+      </w:r>
+      <w:r>
+        <w:rPr>
+          <w:rFonts w:ascii="Bookman Old Style" w:hAnsi="Bookman Old Style" w:cs="Segoe UI Semibold"/>
+          <w:sz w:val="28"/>
+          <w:szCs w:val="28"/>
+          <w:lang w:val="en-US"/>
+        </w:rPr>
+        <w:t>effectively</w:t>
+      </w:r>
+      <w:r>
+        <w:rPr>
+          <w:rFonts w:ascii="Bookman Old Style" w:hAnsi="Bookman Old Style" w:cs="Segoe UI Semibold"/>
+          <w:sz w:val="28"/>
+          <w:szCs w:val="28"/>
+          <w:lang w:val="en-US"/>
+        </w:rPr>
+        <w:t>.</w:t>
+      </w:r>
+    </w:p>
+    <w:p>
+      <w:pPr>
+        <w:pStyle w:val="ListParagraph"/>
+        <w:ind w:left="1080"/>
+        <w:jc w:val="both"/>
+        <w:rPr>
+          <w:rFonts w:ascii="Bookman Old Style" w:hAnsi="Bookman Old Style" w:cs="Segoe UI Semibold"/>
+          <w:sz w:val="28"/>
+          <w:szCs w:val="28"/>
+          <w:lang w:val="en-US"/>
+        </w:rPr>
+      </w:pPr>
+    </w:p>
+    <w:p>
+      <w:pPr>
+        <w:pStyle w:val="ListParagraph"/>
+        <w:numPr>
+          <w:ilvl w:val="0"/>
+          <w:numId w:val="28"/>
+        </w:numPr>
+        <w:jc w:val="both"/>
+        <w:rPr>
+          <w:rFonts w:ascii="Bookman Old Style" w:hAnsi="Bookman Old Style" w:cs="Segoe UI Semibold"/>
+          <w:sz w:val="28"/>
+          <w:szCs w:val="28"/>
+          <w:lang w:val="en-US"/>
+        </w:rPr>
+      </w:pPr>
+      <w:r>
+        <w:rPr>
+          <w:rFonts w:ascii="Bookman Old Style" w:hAnsi="Bookman Old Style" w:cs="Segoe UI Semibold"/>
+          <w:i/>
+          <w:iCs/>
+          <w:sz w:val="28"/>
+          <w:szCs w:val="28"/>
+          <w:lang w:val="en-US"/>
+        </w:rPr>
+        <w:t>UI Design</w:t>
+      </w:r>
+    </w:p>
+    <w:p>
+      <w:pPr>
+        <w:pStyle w:val="ListParagraph"/>
+        <w:ind w:left="1080"/>
+        <w:jc w:val="both"/>
+        <w:rPr>
+          <w:rFonts w:ascii="Bookman Old Style" w:hAnsi="Bookman Old Style" w:cs="Segoe UI Semibold"/>
+          <w:sz w:val="28"/>
+          <w:szCs w:val="28"/>
+        </w:rPr>
+      </w:pPr>
+      <w:r>
+        <w:rPr>
+          <w:rFonts w:ascii="Bookman Old Style" w:hAnsi="Bookman Old Style" w:cs="Segoe UI Semibold"/>
+          <w:sz w:val="28"/>
+          <w:szCs w:val="28"/>
+        </w:rPr>
+        <w:t>Design a user-friendly interface so that user can use the system and understand it easily</w:t>
+      </w:r>
+    </w:p>
+    <w:p>
+      <w:pPr>
+        <w:pStyle w:val="ListParagraph"/>
+        <w:ind w:left="1080"/>
+        <w:jc w:val="both"/>
+        <w:rPr>
+          <w:rFonts w:ascii="Bookman Old Style" w:hAnsi="Bookman Old Style" w:cs="Segoe UI Semibold"/>
+          <w:sz w:val="28"/>
+          <w:szCs w:val="28"/>
+          <w:lang w:val="en-US"/>
+        </w:rPr>
+      </w:pPr>
+    </w:p>
+    <w:p>
+      <w:pPr>
+        <w:pStyle w:val="ListParagraph"/>
+        <w:numPr>
+          <w:ilvl w:val="0"/>
+          <w:numId w:val="28"/>
+        </w:numPr>
+        <w:jc w:val="both"/>
+        <w:rPr>
+          <w:rFonts w:ascii="Bookman Old Style" w:hAnsi="Bookman Old Style" w:cs="Segoe UI Semibold"/>
+          <w:sz w:val="28"/>
+          <w:szCs w:val="28"/>
+          <w:lang w:val="en-US"/>
+        </w:rPr>
+      </w:pPr>
+      <w:r>
+        <w:rPr>
+          <w:rFonts w:ascii="Bookman Old Style" w:hAnsi="Bookman Old Style" w:cs="Segoe UI Semibold"/>
+          <w:i/>
+          <w:iCs/>
+          <w:sz w:val="28"/>
+          <w:szCs w:val="28"/>
+          <w:lang w:val="en-US"/>
+        </w:rPr>
+        <w:t>Error Handling</w:t>
+      </w:r>
+    </w:p>
+    <w:p>
+      <w:pPr>
+        <w:pStyle w:val="ListParagraph"/>
+        <w:ind w:left="1080"/>
+        <w:jc w:val="both"/>
+        <w:rPr>
+          <w:rFonts w:ascii="Bookman Old Style" w:hAnsi="Bookman Old Style" w:cs="Segoe UI Semibold"/>
+          <w:sz w:val="28"/>
+          <w:szCs w:val="28"/>
+          <w:lang w:val="en-US"/>
+        </w:rPr>
+      </w:pPr>
+      <w:r>
+        <w:rPr>
+          <w:rFonts w:ascii="Bookman Old Style" w:hAnsi="Bookman Old Style" w:cs="Segoe UI Semibold"/>
+          <w:sz w:val="28"/>
+          <w:szCs w:val="28"/>
+        </w:rPr>
+        <w:t>Implement an error free code and use error handling mechanism for user interactions</w:t>
+      </w:r>
+    </w:p>
+    <w:p>
+      <w:pPr>
+        <w:pStyle w:val="ListParagraph"/>
+        <w:numPr>
+          <w:ilvl w:val="0"/>
+          <w:numId w:val="28"/>
+        </w:numPr>
+        <w:jc w:val="both"/>
+        <w:rPr>
+          <w:rFonts w:ascii="Bookman Old Style" w:hAnsi="Bookman Old Style" w:cs="Segoe UI Semibold"/>
+          <w:sz w:val="28"/>
+          <w:szCs w:val="28"/>
+          <w:lang w:val="en-US"/>
+        </w:rPr>
+      </w:pPr>
+      <w:r>
+        <w:rPr>
+          <w:rFonts w:ascii="Bookman Old Style" w:hAnsi="Bookman Old Style" w:cs="Segoe UI Semibold"/>
+          <w:i/>
+          <w:iCs/>
+          <w:sz w:val="28"/>
+          <w:szCs w:val="28"/>
+          <w:lang w:val="en-US"/>
+        </w:rPr>
+        <w:lastRenderedPageBreak/>
+        <w:t xml:space="preserve">Further development </w:t>
+      </w:r>
+    </w:p>
+    <w:p>
+      <w:pPr>
+        <w:pStyle w:val="ListParagraph"/>
+        <w:ind w:left="1080"/>
+        <w:jc w:val="both"/>
+        <w:rPr>
+          <w:rFonts w:ascii="Bookman Old Style" w:hAnsi="Bookman Old Style" w:cs="Segoe UI Semibold"/>
+          <w:sz w:val="28"/>
+          <w:szCs w:val="28"/>
+          <w:lang w:val="en-US"/>
+        </w:rPr>
+      </w:pPr>
+      <w:r>
+        <w:rPr>
+          <w:rFonts w:ascii="Bookman Old Style" w:hAnsi="Bookman Old Style" w:cs="Segoe UI Semibold"/>
+          <w:sz w:val="28"/>
+          <w:szCs w:val="28"/>
+          <w:lang w:val="en-US"/>
+        </w:rPr>
+        <w:t>Maintain the system as well conduct regular reviews that genuine</w:t>
+      </w:r>
+      <w:r>
+        <w:rPr>
+          <w:rFonts w:ascii="Bookman Old Style" w:hAnsi="Bookman Old Style" w:cs="Segoe UI Semibold"/>
+          <w:sz w:val="28"/>
+          <w:szCs w:val="28"/>
+          <w:lang w:val="en-US"/>
+        </w:rPr>
+        <w:t xml:space="preserve"> </w:t>
+      </w:r>
+      <w:r>
+        <w:rPr>
+          <w:rFonts w:ascii="Bookman Old Style" w:hAnsi="Bookman Old Style" w:cs="Segoe UI Semibold"/>
+          <w:sz w:val="28"/>
+          <w:szCs w:val="28"/>
+          <w:lang w:val="en-US"/>
+        </w:rPr>
+        <w:t>feedback for the system.</w:t>
+      </w:r>
+    </w:p>
+    <w:p>
+      <w:pPr>
+        <w:pStyle w:val="ListParagraph"/>
+        <w:ind w:left="1080"/>
+        <w:jc w:val="both"/>
+        <w:rPr>
+          <w:rFonts w:ascii="Bookman Old Style" w:hAnsi="Bookman Old Style" w:cs="Segoe UI Semibold"/>
+          <w:sz w:val="28"/>
+          <w:szCs w:val="28"/>
+          <w:lang w:val="en-US"/>
+        </w:rPr>
+      </w:pPr>
+      <w:r>
+        <w:rPr>
+          <w:rFonts w:ascii="Bookman Old Style" w:hAnsi="Bookman Old Style" w:cs="Segoe UI Semibold"/>
+          <w:sz w:val="28"/>
+          <w:szCs w:val="28"/>
+          <w:lang w:val="en-US"/>
+        </w:rPr>
+        <w:t>Always look for the further improvement of the system that can make the</w:t>
+      </w:r>
+      <w:r>
+        <w:rPr>
+          <w:rFonts w:ascii="Bookman Old Style" w:hAnsi="Bookman Old Style" w:cs="Segoe UI Semibold"/>
+          <w:sz w:val="28"/>
+          <w:szCs w:val="28"/>
+          <w:lang w:val="en-US"/>
+        </w:rPr>
+        <w:t xml:space="preserve"> </w:t>
+      </w:r>
+      <w:r>
+        <w:rPr>
+          <w:rFonts w:ascii="Bookman Old Style" w:hAnsi="Bookman Old Style" w:cs="Segoe UI Semibold"/>
+          <w:sz w:val="28"/>
+          <w:szCs w:val="28"/>
+          <w:lang w:val="en-US"/>
+        </w:rPr>
+        <w:t>system work more accurate and reliable</w:t>
+      </w:r>
+    </w:p>
+    <w:p>
+      <w:pPr>
+        <w:pStyle w:val="ListParagraph"/>
+        <w:ind w:left="1080"/>
+        <w:jc w:val="both"/>
+        <w:rPr>
+          <w:rFonts w:ascii="Bookman Old Style" w:hAnsi="Bookman Old Style" w:cs="Segoe UI Semibold"/>
+          <w:sz w:val="28"/>
+          <w:szCs w:val="28"/>
+          <w:lang w:val="en-US"/>
+        </w:rPr>
+      </w:pPr>
+    </w:p>
+    <w:p>
+      <w:pPr>
+        <w:pStyle w:val="ListParagraph"/>
+        <w:numPr>
+          <w:ilvl w:val="1"/>
+          <w:numId w:val="1"/>
+        </w:numPr>
+        <w:jc w:val="both"/>
+        <w:rPr>
+          <w:rFonts w:ascii="Bookman Old Style" w:hAnsi="Bookman Old Style" w:cs="Segoe UI Semibold"/>
+          <w:b/>
+          <w:bCs/>
+          <w:sz w:val="28"/>
+          <w:szCs w:val="28"/>
+          <w:lang w:val="en-US"/>
+        </w:rPr>
+      </w:pPr>
+      <w:r>
+        <w:rPr>
+          <w:rFonts w:ascii="Bookman Old Style" w:hAnsi="Bookman Old Style" w:cs="Segoe UI Semibold"/>
+          <w:b/>
+          <w:bCs/>
+          <w:sz w:val="28"/>
+          <w:szCs w:val="28"/>
+          <w:lang w:val="en-US"/>
+        </w:rPr>
+        <w:t>Screenshots</w:t>
+      </w:r>
+    </w:p>
+    <w:p>
+      <w:pPr>
+        <w:jc w:val="both"/>
+        <w:rPr>
+          <w:rFonts w:ascii="Bookman Old Style" w:hAnsi="Bookman Old Style" w:cs="Segoe UI Semibold"/>
+          <w:b/>
+          <w:bCs/>
+          <w:sz w:val="28"/>
+          <w:szCs w:val="28"/>
+          <w:lang w:val="en-US"/>
+        </w:rPr>
+      </w:pPr>
+    </w:p>
+    <w:p>
+      <w:pPr>
+        <w:jc w:val="both"/>
+        <w:rPr>
+          <w:rFonts w:ascii="Bookman Old Style" w:hAnsi="Bookman Old Style" w:cs="Segoe UI Semibold"/>
+          <w:b/>
+          <w:bCs/>
+          <w:sz w:val="28"/>
+          <w:szCs w:val="28"/>
+          <w:lang w:val="en-US"/>
+        </w:rPr>
+      </w:pPr>
+    </w:p>
+    <w:p>
+      <w:pPr>
+        <w:jc w:val="both"/>
+        <w:rPr>
+          <w:rFonts w:ascii="Bookman Old Style" w:hAnsi="Bookman Old Style" w:cs="Segoe UI Semibold"/>
+          <w:b/>
+          <w:bCs/>
+          <w:sz w:val="28"/>
+          <w:szCs w:val="28"/>
+          <w:lang w:val="en-US"/>
+        </w:rPr>
+      </w:pPr>
+    </w:p>
+    <w:p>
+      <w:pPr>
+        <w:jc w:val="both"/>
+        <w:rPr>
+          <w:rFonts w:ascii="Bookman Old Style" w:hAnsi="Bookman Old Style" w:cs="Segoe UI Semibold"/>
+          <w:b/>
+          <w:bCs/>
+          <w:sz w:val="28"/>
+          <w:szCs w:val="28"/>
+          <w:lang w:val="en-US"/>
+        </w:rPr>
+      </w:pPr>
+    </w:p>
+    <w:p>
+      <w:pPr>
+        <w:jc w:val="both"/>
+        <w:rPr>
+          <w:rFonts w:ascii="Bookman Old Style" w:hAnsi="Bookman Old Style" w:cs="Segoe UI Semibold"/>
+          <w:b/>
+          <w:bCs/>
+          <w:sz w:val="28"/>
+          <w:szCs w:val="28"/>
+          <w:lang w:val="en-US"/>
+        </w:rPr>
+      </w:pPr>
+    </w:p>
+    <w:p>
+      <w:pPr>
+        <w:jc w:val="both"/>
+        <w:rPr>
+          <w:rFonts w:ascii="Bookman Old Style" w:hAnsi="Bookman Old Style" w:cs="Segoe UI Semibold"/>
+          <w:b/>
+          <w:bCs/>
+          <w:sz w:val="28"/>
+          <w:szCs w:val="28"/>
+          <w:lang w:val="en-US"/>
+        </w:rPr>
+      </w:pPr>
+    </w:p>
+    <w:p>
+      <w:pPr>
+        <w:jc w:val="both"/>
+        <w:rPr>
+          <w:rFonts w:ascii="Bookman Old Style" w:hAnsi="Bookman Old Style" w:cs="Segoe UI Semibold"/>
+          <w:b/>
+          <w:bCs/>
+          <w:sz w:val="28"/>
+          <w:szCs w:val="28"/>
+          <w:lang w:val="en-US"/>
+        </w:rPr>
+      </w:pPr>
+    </w:p>
+    <w:p>
+      <w:pPr>
+        <w:jc w:val="both"/>
+        <w:rPr>
+          <w:rFonts w:ascii="Bookman Old Style" w:hAnsi="Bookman Old Style" w:cs="Segoe UI Semibold"/>
+          <w:b/>
+          <w:bCs/>
+          <w:sz w:val="28"/>
+          <w:szCs w:val="28"/>
+          <w:lang w:val="en-US"/>
+        </w:rPr>
+      </w:pPr>
+      <w:r>
+        <w:rPr>
+          <w:rFonts w:ascii="Bookman Old Style" w:hAnsi="Bookman Old Style" w:cs="Segoe UI Semibold"/>
+          <w:b/>
+          <w:bCs/>
+          <w:sz w:val="28"/>
+          <w:szCs w:val="28"/>
+          <w:lang w:val="en-US"/>
+        </w:rPr>
+        <w:br/>
+      </w:r>
+    </w:p>
+    <w:p>
+      <w:pPr>
+        <w:jc w:val="both"/>
+        <w:rPr>
+          <w:rFonts w:ascii="Bookman Old Style" w:hAnsi="Bookman Old Style" w:cs="Segoe UI Semibold"/>
+          <w:b/>
+          <w:bCs/>
+          <w:sz w:val="28"/>
+          <w:szCs w:val="28"/>
+          <w:lang w:val="en-US"/>
+        </w:rPr>
+      </w:pPr>
+    </w:p>
+    <w:p>
+      <w:pPr>
+        <w:jc w:val="both"/>
+        <w:rPr>
+          <w:rFonts w:ascii="Bookman Old Style" w:hAnsi="Bookman Old Style" w:cs="Segoe UI Semibold"/>
+          <w:b/>
+          <w:bCs/>
+          <w:sz w:val="28"/>
+          <w:szCs w:val="28"/>
+          <w:lang w:val="en-US"/>
+        </w:rPr>
+      </w:pPr>
+    </w:p>
+    <w:p>
+      <w:pPr>
+        <w:jc w:val="both"/>
+        <w:rPr>
+          <w:rFonts w:ascii="Bookman Old Style" w:hAnsi="Bookman Old Style" w:cs="Segoe UI Semibold"/>
+          <w:b/>
+          <w:bCs/>
+          <w:sz w:val="28"/>
+          <w:szCs w:val="28"/>
+          <w:lang w:val="en-US"/>
+        </w:rPr>
+      </w:pPr>
+    </w:p>
+    <w:p>
+      <w:pPr>
+        <w:jc w:val="both"/>
+        <w:rPr>
+          <w:rFonts w:ascii="Bookman Old Style" w:hAnsi="Bookman Old Style" w:cs="Segoe UI Semibold"/>
+          <w:b/>
+          <w:bCs/>
+          <w:sz w:val="28"/>
+          <w:szCs w:val="28"/>
+          <w:lang w:val="en-US"/>
+        </w:rPr>
+      </w:pPr>
+    </w:p>
+    <w:p>
+      <w:pPr>
+        <w:jc w:val="both"/>
+        <w:rPr>
+          <w:rFonts w:ascii="Bookman Old Style" w:hAnsi="Bookman Old Style" w:cs="Segoe UI Semibold"/>
+          <w:b/>
+          <w:bCs/>
+          <w:sz w:val="28"/>
+          <w:szCs w:val="28"/>
+          <w:lang w:val="en-US"/>
+        </w:rPr>
+      </w:pPr>
+    </w:p>
+    <w:p>
+      <w:pPr>
+        <w:jc w:val="both"/>
+        <w:rPr>
+          <w:rFonts w:ascii="Bookman Old Style" w:hAnsi="Bookman Old Style" w:cs="Segoe UI Semibold"/>
+          <w:b/>
+          <w:bCs/>
+          <w:sz w:val="28"/>
+          <w:szCs w:val="28"/>
+          <w:lang w:val="en-US"/>
+        </w:rPr>
+      </w:pPr>
+    </w:p>
+    <w:p>
+      <w:pPr>
+        <w:jc w:val="both"/>
+        <w:rPr>
+          <w:rFonts w:ascii="Bookman Old Style" w:hAnsi="Bookman Old Style" w:cs="Segoe UI Semibold"/>
+          <w:b/>
+          <w:bCs/>
+          <w:sz w:val="28"/>
+          <w:szCs w:val="28"/>
+          <w:lang w:val="en-US"/>
+        </w:rPr>
+      </w:pPr>
+    </w:p>
+    <w:p>
+      <w:pPr>
+        <w:jc w:val="both"/>
+        <w:rPr>
+          <w:rFonts w:ascii="Bookman Old Style" w:hAnsi="Bookman Old Style" w:cs="Segoe UI Semibold"/>
+          <w:b/>
+          <w:bCs/>
+          <w:sz w:val="28"/>
+          <w:szCs w:val="28"/>
+          <w:lang w:val="en-US"/>
+        </w:rPr>
+      </w:pPr>
+    </w:p>
+    <w:p>
+      <w:pPr>
+        <w:jc w:val="both"/>
+        <w:rPr>
+          <w:rFonts w:ascii="Bookman Old Style" w:hAnsi="Bookman Old Style" w:cs="Segoe UI Semibold"/>
+          <w:b/>
+          <w:bCs/>
+          <w:sz w:val="28"/>
+          <w:szCs w:val="28"/>
+          <w:lang w:val="en-US"/>
+        </w:rPr>
+      </w:pPr>
+    </w:p>
+    <w:p>
+      <w:pPr>
+        <w:jc w:val="both"/>
+        <w:rPr>
+          <w:rFonts w:ascii="Bookman Old Style" w:hAnsi="Bookman Old Style" w:cs="Segoe UI Semibold"/>
+          <w:b/>
+          <w:bCs/>
+          <w:sz w:val="28"/>
+          <w:szCs w:val="28"/>
+          <w:lang w:val="en-US"/>
+        </w:rPr>
+      </w:pPr>
+    </w:p>
+    <w:p>
+      <w:pPr>
+        <w:jc w:val="both"/>
+        <w:rPr>
+          <w:rFonts w:ascii="Bookman Old Style" w:hAnsi="Bookman Old Style" w:cs="Segoe UI Semibold"/>
+          <w:b/>
+          <w:bCs/>
+          <w:sz w:val="28"/>
+          <w:szCs w:val="28"/>
+          <w:lang w:val="en-US"/>
+        </w:rPr>
+      </w:pPr>
+    </w:p>
+    <w:p>
+      <w:pPr>
+        <w:jc w:val="both"/>
+        <w:rPr>
+          <w:rFonts w:ascii="Bookman Old Style" w:hAnsi="Bookman Old Style" w:cs="Segoe UI Semibold"/>
+          <w:b/>
+          <w:bCs/>
+          <w:sz w:val="28"/>
+          <w:szCs w:val="28"/>
+          <w:lang w:val="en-US"/>
+        </w:rPr>
+      </w:pPr>
+    </w:p>
+    <w:p>
+      <w:pPr>
+        <w:pStyle w:val="ListParagraph"/>
+        <w:numPr>
+          <w:ilvl w:val="0"/>
+          <w:numId w:val="1"/>
+        </w:numPr>
+        <w:jc w:val="center"/>
+        <w:rPr>
+          <w:rFonts w:ascii="Bookman Old Style" w:hAnsi="Bookman Old Style" w:cs="Segoe UI Semibold"/>
+          <w:b/>
+          <w:bCs/>
+          <w:sz w:val="32"/>
+          <w:szCs w:val="32"/>
+          <w:lang w:val="en-US"/>
+        </w:rPr>
+      </w:pPr>
+      <w:r>
+        <w:rPr>
+          <w:rFonts w:ascii="Bookman Old Style" w:hAnsi="Bookman Old Style" w:cs="Segoe UI Semibold"/>
+          <w:b/>
+          <w:bCs/>
+          <w:sz w:val="32"/>
+          <w:szCs w:val="32"/>
+          <w:lang w:val="en-US"/>
+        </w:rPr>
+        <w:lastRenderedPageBreak/>
+        <w:t>Agile Documentation</w:t>
+      </w:r>
+    </w:p>
+    <w:p>
+      <w:pPr>
+        <w:pStyle w:val="ListParagraph"/>
+        <w:rPr>
+          <w:rFonts w:ascii="Bookman Old Style" w:hAnsi="Bookman Old Style" w:cs="Segoe UI Semibold"/>
+          <w:b/>
+          <w:bCs/>
+          <w:sz w:val="32"/>
+          <w:szCs w:val="32"/>
+          <w:lang w:val="en-US"/>
+        </w:rPr>
+      </w:pPr>
+    </w:p>
+    <w:p>
+      <w:pPr>
+        <w:pStyle w:val="ListParagraph"/>
+        <w:numPr>
+          <w:ilvl w:val="1"/>
+          <w:numId w:val="1"/>
+        </w:numPr>
+        <w:rPr>
+          <w:rFonts w:ascii="Bookman Old Style" w:hAnsi="Bookman Old Style" w:cs="Segoe UI Semibold"/>
+          <w:b/>
+          <w:bCs/>
+          <w:sz w:val="28"/>
+          <w:szCs w:val="28"/>
+          <w:lang w:val="en-US"/>
+        </w:rPr>
+      </w:pPr>
+      <w:r>
+        <w:rPr>
+          <w:rFonts w:ascii="Bookman Old Style" w:hAnsi="Bookman Old Style" w:cs="Segoe UI Semibold"/>
+          <w:b/>
+          <w:bCs/>
+          <w:sz w:val="28"/>
+          <w:szCs w:val="28"/>
+          <w:lang w:val="en-US"/>
+        </w:rPr>
+        <w:t>Project Charter</w:t>
+      </w:r>
+    </w:p>
+    <w:tbl>
+      <w:tblPr>
+        <w:tblStyle w:val="GridTable5Dark-Accent5"/>
+        <w:tblW w:w="9265" w:type="dxa"/>
+        <w:jc w:val="center"/>
+        <w:tblLook w:val="04A0" w:firstRow="1" w:lastRow="0" w:firstColumn="1" w:lastColumn="0" w:noHBand="0" w:noVBand="1"/>
+      </w:tblPr>
+      <w:tblGrid>
+        <w:gridCol w:w="2981"/>
+        <w:gridCol w:w="6284"/>
+      </w:tblGrid>
+      <w:tr>
+        <w:trPr>
+          <w:cnfStyle w:val="100000000000" w:firstRow="1" w:lastRow="0" w:firstColumn="0" w:lastColumn="0" w:oddVBand="0" w:evenVBand="0" w:oddHBand="0" w:evenHBand="0" w:firstRowFirstColumn="0" w:firstRowLastColumn="0" w:lastRowFirstColumn="0" w:lastRowLastColumn="0"/>
+          <w:trHeight w:val="496"/>
+          <w:jc w:val="center"/>
+        </w:trPr>
+        <w:tc>
+          <w:tcPr>
+            <w:cnfStyle w:val="001000000000" w:firstRow="0" w:lastRow="0" w:firstColumn="1" w:lastColumn="0" w:oddVBand="0" w:evenVBand="0" w:oddHBand="0" w:evenHBand="0" w:firstRowFirstColumn="0" w:firstRowLastColumn="0" w:lastRowFirstColumn="0" w:lastRowLastColumn="0"/>
+            <w:tcW w:w="2981" w:type="dxa"/>
+          </w:tcPr>
+          <w:p>
+            <w:pPr>
+              <w:rPr>
+                <w:rFonts w:ascii="Bookman Old Style" w:hAnsi="Bookman Old Style" w:cs="Segoe UI Semibold"/>
+                <w:sz w:val="28"/>
+                <w:szCs w:val="28"/>
+                <w:lang w:val="en-US"/>
+              </w:rPr>
+            </w:pPr>
+            <w:r>
+              <w:rPr>
+                <w:rFonts w:ascii="Bookman Old Style" w:hAnsi="Bookman Old Style" w:cs="Segoe UI Semibold"/>
+                <w:sz w:val="28"/>
+                <w:szCs w:val="28"/>
+                <w:lang w:val="en-US"/>
+              </w:rPr>
+              <w:t>Project Name</w:t>
+            </w:r>
+          </w:p>
+        </w:tc>
+        <w:tc>
+          <w:tcPr>
+            <w:tcW w:w="6284" w:type="dxa"/>
+          </w:tcPr>
+          <w:p>
+            <w:pPr>
+              <w:cnfStyle w:val="100000000000" w:firstRow="1" w:lastRow="0" w:firstColumn="0" w:lastColumn="0" w:oddVBand="0" w:evenVBand="0" w:oddHBand="0" w:evenHBand="0" w:firstRowFirstColumn="0" w:firstRowLastColumn="0" w:lastRowFirstColumn="0" w:lastRowLastColumn="0"/>
+              <w:rPr>
+                <w:rFonts w:ascii="Bookman Old Style" w:hAnsi="Bookman Old Style" w:cs="Segoe UI Semibold"/>
+                <w:sz w:val="28"/>
+                <w:szCs w:val="28"/>
+                <w:lang w:val="en-US"/>
+              </w:rPr>
+            </w:pPr>
+            <w:r>
+              <w:rPr>
+                <w:rFonts w:ascii="Bookman Old Style" w:hAnsi="Bookman Old Style" w:cs="Segoe UI Semibold"/>
+                <w:sz w:val="28"/>
+                <w:szCs w:val="28"/>
+                <w:lang w:val="en-US"/>
+              </w:rPr>
+              <w:t>RetailIQ</w:t>
+            </w:r>
+          </w:p>
+        </w:tc>
+      </w:tr>
+      <w:tr>
+        <w:trPr>
+          <w:cnfStyle w:val="000000100000" w:firstRow="0" w:lastRow="0" w:firstColumn="0" w:lastColumn="0" w:oddVBand="0" w:evenVBand="0" w:oddHBand="1" w:evenHBand="0" w:firstRowFirstColumn="0" w:firstRowLastColumn="0" w:lastRowFirstColumn="0" w:lastRowLastColumn="0"/>
+          <w:trHeight w:val="496"/>
+          <w:jc w:val="center"/>
+        </w:trPr>
+        <w:tc>
+          <w:tcPr>
+            <w:cnfStyle w:val="001000000000" w:firstRow="0" w:lastRow="0" w:firstColumn="1" w:lastColumn="0" w:oddVBand="0" w:evenVBand="0" w:oddHBand="0" w:evenHBand="0" w:firstRowFirstColumn="0" w:firstRowLastColumn="0" w:lastRowFirstColumn="0" w:lastRowLastColumn="0"/>
+            <w:tcW w:w="2981" w:type="dxa"/>
+          </w:tcPr>
+          <w:p>
+            <w:pPr>
+              <w:rPr>
+                <w:rFonts w:ascii="Bookman Old Style" w:hAnsi="Bookman Old Style" w:cs="Segoe UI Semibold"/>
+                <w:sz w:val="28"/>
+                <w:szCs w:val="28"/>
+                <w:lang w:val="en-US"/>
+              </w:rPr>
+            </w:pPr>
+            <w:r>
+              <w:rPr>
+                <w:rFonts w:ascii="Bookman Old Style" w:hAnsi="Bookman Old Style" w:cs="Segoe UI Semibold"/>
+                <w:sz w:val="28"/>
+                <w:szCs w:val="28"/>
+                <w:lang w:val="en-US"/>
+              </w:rPr>
+              <w:t>Guide</w:t>
+            </w:r>
+          </w:p>
+        </w:tc>
+        <w:tc>
+          <w:tcPr>
+            <w:tcW w:w="6284" w:type="dxa"/>
+          </w:tcPr>
+          <w:p>
+            <w:pPr>
+              <w:cnfStyle w:val="000000100000" w:firstRow="0" w:lastRow="0" w:firstColumn="0" w:lastColumn="0" w:oddVBand="0" w:evenVBand="0" w:oddHBand="1" w:evenHBand="0" w:firstRowFirstColumn="0" w:firstRowLastColumn="0" w:lastRowFirstColumn="0" w:lastRowLastColumn="0"/>
+              <w:rPr>
+                <w:rFonts w:ascii="Bookman Old Style" w:hAnsi="Bookman Old Style" w:cs="Segoe UI Semibold"/>
+                <w:sz w:val="28"/>
+                <w:szCs w:val="28"/>
+                <w:lang w:val="en-US"/>
+              </w:rPr>
+            </w:pPr>
+          </w:p>
+        </w:tc>
+      </w:tr>
+      <w:tr>
+        <w:trPr>
+          <w:trHeight w:val="515"/>
+          <w:jc w:val="center"/>
+        </w:trPr>
+        <w:tc>
+          <w:tcPr>
+            <w:cnfStyle w:val="001000000000" w:firstRow="0" w:lastRow="0" w:firstColumn="1" w:lastColumn="0" w:oddVBand="0" w:evenVBand="0" w:oddHBand="0" w:evenHBand="0" w:firstRowFirstColumn="0" w:firstRowLastColumn="0" w:lastRowFirstColumn="0" w:lastRowLastColumn="0"/>
+            <w:tcW w:w="2981" w:type="dxa"/>
+          </w:tcPr>
+          <w:p>
+            <w:pPr>
+              <w:rPr>
+                <w:rFonts w:ascii="Bookman Old Style" w:hAnsi="Bookman Old Style" w:cs="Segoe UI Semibold"/>
+                <w:sz w:val="28"/>
+                <w:szCs w:val="28"/>
+                <w:lang w:val="en-US"/>
+              </w:rPr>
+            </w:pPr>
+            <w:r>
+              <w:rPr>
+                <w:rFonts w:ascii="Bookman Old Style" w:hAnsi="Bookman Old Style" w:cs="Segoe UI Semibold"/>
+                <w:sz w:val="28"/>
+                <w:szCs w:val="28"/>
+                <w:lang w:val="en-US"/>
+              </w:rPr>
+              <w:t>Start Date</w:t>
+            </w:r>
+          </w:p>
+        </w:tc>
+        <w:tc>
+          <w:tcPr>
+            <w:tcW w:w="6284" w:type="dxa"/>
+          </w:tcPr>
+          <w:p>
+            <w:pPr>
+              <w:cnfStyle w:val="000000000000" w:firstRow="0" w:lastRow="0" w:firstColumn="0" w:lastColumn="0" w:oddVBand="0" w:evenVBand="0" w:oddHBand="0" w:evenHBand="0" w:firstRowFirstColumn="0" w:firstRowLastColumn="0" w:lastRowFirstColumn="0" w:lastRowLastColumn="0"/>
+              <w:rPr>
+                <w:rFonts w:ascii="Bookman Old Style" w:hAnsi="Bookman Old Style" w:cs="Segoe UI Semibold"/>
+                <w:sz w:val="28"/>
+                <w:szCs w:val="28"/>
+                <w:lang w:val="en-US"/>
+              </w:rPr>
+            </w:pPr>
+            <w:r>
+              <w:rPr>
+                <w:rFonts w:ascii="Bookman Old Style" w:hAnsi="Bookman Old Style" w:cs="Segoe UI Semibold"/>
+                <w:sz w:val="28"/>
+                <w:szCs w:val="28"/>
+                <w:lang w:val="en-US"/>
+              </w:rPr>
+              <w:t>01-10-2025</w:t>
+            </w:r>
+          </w:p>
+        </w:tc>
+      </w:tr>
+      <w:tr>
+        <w:trPr>
+          <w:cnfStyle w:val="000000100000" w:firstRow="0" w:lastRow="0" w:firstColumn="0" w:lastColumn="0" w:oddVBand="0" w:evenVBand="0" w:oddHBand="1" w:evenHBand="0" w:firstRowFirstColumn="0" w:firstRowLastColumn="0" w:lastRowFirstColumn="0" w:lastRowLastColumn="0"/>
+          <w:trHeight w:val="496"/>
+          <w:jc w:val="center"/>
+        </w:trPr>
+        <w:tc>
+          <w:tcPr>
+            <w:cnfStyle w:val="001000000000" w:firstRow="0" w:lastRow="0" w:firstColumn="1" w:lastColumn="0" w:oddVBand="0" w:evenVBand="0" w:oddHBand="0" w:evenHBand="0" w:firstRowFirstColumn="0" w:firstRowLastColumn="0" w:lastRowFirstColumn="0" w:lastRowLastColumn="0"/>
+            <w:tcW w:w="2981" w:type="dxa"/>
+          </w:tcPr>
+          <w:p>
+            <w:pPr>
+              <w:rPr>
+                <w:rFonts w:ascii="Bookman Old Style" w:hAnsi="Bookman Old Style" w:cs="Segoe UI Semibold"/>
+                <w:sz w:val="28"/>
+                <w:szCs w:val="28"/>
+                <w:lang w:val="en-US"/>
+              </w:rPr>
+            </w:pPr>
+            <w:r>
+              <w:rPr>
+                <w:rFonts w:ascii="Bookman Old Style" w:hAnsi="Bookman Old Style" w:cs="Segoe UI Semibold"/>
+                <w:sz w:val="28"/>
+                <w:szCs w:val="28"/>
+                <w:lang w:val="en-US"/>
+              </w:rPr>
+              <w:t>End Date</w:t>
+            </w:r>
+          </w:p>
+        </w:tc>
+        <w:tc>
+          <w:tcPr>
+            <w:tcW w:w="6284" w:type="dxa"/>
+          </w:tcPr>
+          <w:p>
+            <w:pPr>
+              <w:cnfStyle w:val="000000100000" w:firstRow="0" w:lastRow="0" w:firstColumn="0" w:lastColumn="0" w:oddVBand="0" w:evenVBand="0" w:oddHBand="1" w:evenHBand="0" w:firstRowFirstColumn="0" w:firstRowLastColumn="0" w:lastRowFirstColumn="0" w:lastRowLastColumn="0"/>
+              <w:rPr>
+                <w:rFonts w:ascii="Bookman Old Style" w:hAnsi="Bookman Old Style" w:cs="Segoe UI Semibold"/>
+                <w:sz w:val="28"/>
+                <w:szCs w:val="28"/>
+                <w:lang w:val="en-US"/>
+              </w:rPr>
+            </w:pPr>
+            <w:r>
+              <w:rPr>
+                <w:rFonts w:ascii="Bookman Old Style" w:hAnsi="Bookman Old Style" w:cs="Segoe UI Semibold"/>
+                <w:sz w:val="28"/>
+                <w:szCs w:val="28"/>
+                <w:lang w:val="en-US"/>
+              </w:rPr>
+              <w:t>30-04-2025</w:t>
+            </w:r>
+          </w:p>
+        </w:tc>
+      </w:tr>
+      <w:tr>
+        <w:trPr>
+          <w:trHeight w:val="496"/>
+          <w:jc w:val="center"/>
+        </w:trPr>
+        <w:tc>
+          <w:tcPr>
+            <w:cnfStyle w:val="001000000000" w:firstRow="0" w:lastRow="0" w:firstColumn="1" w:lastColumn="0" w:oddVBand="0" w:evenVBand="0" w:oddHBand="0" w:evenHBand="0" w:firstRowFirstColumn="0" w:firstRowLastColumn="0" w:lastRowFirstColumn="0" w:lastRowLastColumn="0"/>
+            <w:tcW w:w="2981" w:type="dxa"/>
+          </w:tcPr>
+          <w:p>
+            <w:pPr>
+              <w:rPr>
+                <w:rFonts w:ascii="Bookman Old Style" w:hAnsi="Bookman Old Style" w:cs="Segoe UI Semibold"/>
+                <w:sz w:val="28"/>
+                <w:szCs w:val="28"/>
+                <w:lang w:val="en-US"/>
+              </w:rPr>
+            </w:pPr>
+            <w:r>
+              <w:rPr>
+                <w:rFonts w:ascii="Bookman Old Style" w:hAnsi="Bookman Old Style" w:cs="Segoe UI Semibold"/>
+                <w:sz w:val="28"/>
+                <w:szCs w:val="28"/>
+                <w:lang w:val="en-US"/>
+              </w:rPr>
+              <w:t>Project Scope</w:t>
+            </w:r>
+          </w:p>
+        </w:tc>
+        <w:tc>
+          <w:tcPr>
+            <w:tcW w:w="6284" w:type="dxa"/>
+          </w:tcPr>
+          <w:p>
+            <w:pPr>
+              <w:jc w:val="both"/>
+              <w:cnfStyle w:val="000000000000" w:firstRow="0" w:lastRow="0" w:firstColumn="0" w:lastColumn="0" w:oddVBand="0" w:evenVBand="0" w:oddHBand="0" w:evenHBand="0" w:firstRowFirstColumn="0" w:firstRowLastColumn="0" w:lastRowFirstColumn="0" w:lastRowLastColumn="0"/>
+              <w:rPr>
+                <w:rFonts w:ascii="Bookman Old Style" w:hAnsi="Bookman Old Style" w:cs="Segoe UI Semibold"/>
+                <w:sz w:val="28"/>
+                <w:szCs w:val="28"/>
+                <w:lang w:val="en-US"/>
+              </w:rPr>
+            </w:pPr>
+            <w:r>
+              <w:rPr>
+                <w:rFonts w:ascii="Bookman Old Style" w:hAnsi="Bookman Old Style" w:cs="Segoe UI Semibold"/>
+                <w:sz w:val="28"/>
+                <w:szCs w:val="28"/>
+                <w:lang w:val="en-US"/>
+              </w:rPr>
+              <w:t>RetailIQ is a smart retail analytics and operations platform built to unify and automate key retail workflows. The project covers inventory management, sales tracking, supplier coordination, and AI-driven analytics for demand forecasting, market-basket insights, dynamic pricing, and predictive stock management.</w:t>
+            </w:r>
+          </w:p>
+        </w:tc>
+      </w:tr>
+      <w:tr>
+        <w:trPr>
+          <w:cnfStyle w:val="000000100000" w:firstRow="0" w:lastRow="0" w:firstColumn="0" w:lastColumn="0" w:oddVBand="0" w:evenVBand="0" w:oddHBand="1" w:evenHBand="0" w:firstRowFirstColumn="0" w:firstRowLastColumn="0" w:lastRowFirstColumn="0" w:lastRowLastColumn="0"/>
+          <w:trHeight w:val="496"/>
+          <w:jc w:val="center"/>
+        </w:trPr>
+        <w:tc>
+          <w:tcPr>
+            <w:cnfStyle w:val="001000000000" w:firstRow="0" w:lastRow="0" w:firstColumn="1" w:lastColumn="0" w:oddVBand="0" w:evenVBand="0" w:oddHBand="0" w:evenHBand="0" w:firstRowFirstColumn="0" w:firstRowLastColumn="0" w:lastRowFirstColumn="0" w:lastRowLastColumn="0"/>
+            <w:tcW w:w="2981" w:type="dxa"/>
+          </w:tcPr>
+          <w:p>
+            <w:pPr>
+              <w:rPr>
+                <w:rFonts w:ascii="Bookman Old Style" w:hAnsi="Bookman Old Style" w:cs="Segoe UI Semibold"/>
+                <w:sz w:val="28"/>
+                <w:szCs w:val="28"/>
+                <w:lang w:val="en-US"/>
+              </w:rPr>
+            </w:pPr>
+            <w:r>
+              <w:rPr>
+                <w:rFonts w:ascii="Bookman Old Style" w:hAnsi="Bookman Old Style" w:cs="Segoe UI Semibold"/>
+                <w:sz w:val="28"/>
+                <w:szCs w:val="28"/>
+                <w:lang w:val="en-US"/>
+              </w:rPr>
+              <w:t>Project Mission</w:t>
+            </w:r>
+          </w:p>
+        </w:tc>
+        <w:tc>
+          <w:tcPr>
+            <w:tcW w:w="6284" w:type="dxa"/>
+          </w:tcPr>
+          <w:p>
+            <w:pPr>
+              <w:jc w:val="both"/>
+              <w:cnfStyle w:val="000000100000" w:firstRow="0" w:lastRow="0" w:firstColumn="0" w:lastColumn="0" w:oddVBand="0" w:evenVBand="0" w:oddHBand="1" w:evenHBand="0" w:firstRowFirstColumn="0" w:firstRowLastColumn="0" w:lastRowFirstColumn="0" w:lastRowLastColumn="0"/>
+              <w:rPr>
+                <w:rFonts w:ascii="Bookman Old Style" w:hAnsi="Bookman Old Style" w:cs="Segoe UI Semibold"/>
+                <w:sz w:val="28"/>
+                <w:szCs w:val="28"/>
+                <w:lang w:val="en-US"/>
+              </w:rPr>
+            </w:pPr>
+            <w:r>
+              <w:rPr>
+                <w:rFonts w:ascii="Bookman Old Style" w:hAnsi="Bookman Old Style" w:cs="Segoe UI Semibold"/>
+                <w:sz w:val="28"/>
+                <w:szCs w:val="28"/>
+                <w:lang w:val="en-US"/>
+              </w:rPr>
+              <w:t>To empower local retailers, supermarkets, and small businesses with intelligent, data-driven tools that simplify operations, optimize inventory, enhance profitability, and enable smarter decision-making through actionable insights and modern AI/ML technologies.</w:t>
+            </w:r>
+          </w:p>
+        </w:tc>
+      </w:tr>
+      <w:tr>
+        <w:trPr>
+          <w:trHeight w:val="496"/>
+          <w:jc w:val="center"/>
+        </w:trPr>
+        <w:tc>
+          <w:tcPr>
+            <w:cnfStyle w:val="001000000000" w:firstRow="0" w:lastRow="0" w:firstColumn="1" w:lastColumn="0" w:oddVBand="0" w:evenVBand="0" w:oddHBand="0" w:evenHBand="0" w:firstRowFirstColumn="0" w:firstRowLastColumn="0" w:lastRowFirstColumn="0" w:lastRowLastColumn="0"/>
+            <w:tcW w:w="2981" w:type="dxa"/>
+          </w:tcPr>
+          <w:p>
+            <w:pPr>
+              <w:rPr>
+                <w:rFonts w:ascii="Bookman Old Style" w:hAnsi="Bookman Old Style" w:cs="Segoe UI Semibold"/>
+                <w:sz w:val="28"/>
+                <w:szCs w:val="28"/>
+                <w:lang w:val="en-US"/>
+              </w:rPr>
+            </w:pPr>
+            <w:r>
+              <w:rPr>
+                <w:rFonts w:ascii="Bookman Old Style" w:hAnsi="Bookman Old Style" w:cs="Segoe UI Semibold"/>
+                <w:sz w:val="28"/>
+                <w:szCs w:val="28"/>
+                <w:lang w:val="en-US"/>
+              </w:rPr>
+              <w:t xml:space="preserve">Project </w:t>
+            </w:r>
+            <w:r>
+              <w:rPr>
+                <w:rFonts w:ascii="Bookman Old Style" w:hAnsi="Bookman Old Style" w:cs="Segoe UI Semibold"/>
+                <w:sz w:val="28"/>
+                <w:szCs w:val="28"/>
+                <w:lang w:val="en-US"/>
+              </w:rPr>
+              <w:t>Vision</w:t>
+            </w:r>
+          </w:p>
+        </w:tc>
+        <w:tc>
+          <w:tcPr>
+            <w:tcW w:w="6284" w:type="dxa"/>
+          </w:tcPr>
+          <w:p>
+            <w:pPr>
+              <w:jc w:val="both"/>
+              <w:cnfStyle w:val="000000000000" w:firstRow="0" w:lastRow="0" w:firstColumn="0" w:lastColumn="0" w:oddVBand="0" w:evenVBand="0" w:oddHBand="0" w:evenHBand="0" w:firstRowFirstColumn="0" w:firstRowLastColumn="0" w:lastRowFirstColumn="0" w:lastRowLastColumn="0"/>
+              <w:rPr>
+                <w:rFonts w:ascii="Bookman Old Style" w:hAnsi="Bookman Old Style" w:cs="Segoe UI Semibold"/>
+                <w:sz w:val="28"/>
+                <w:szCs w:val="28"/>
+                <w:lang w:val="en-US"/>
+              </w:rPr>
+            </w:pPr>
+            <w:r>
+              <w:rPr>
+                <w:rFonts w:ascii="Bookman Old Style" w:hAnsi="Bookman Old Style" w:cs="Segoe UI Semibold"/>
+                <w:sz w:val="28"/>
+                <w:szCs w:val="28"/>
+              </w:rPr>
+              <w:t>To become the leading smart retail analytics platform that transforms traditional retail into efficient, tech-enabled businesses—bridging the gap between small stores and enterprise-level retail intelligence through affordable, scalable, and automated solutions.</w:t>
+            </w:r>
+          </w:p>
+        </w:tc>
+      </w:tr>
+    </w:tbl>
+    <w:p>
+      <w:pPr>
+        <w:ind w:left="720"/>
+        <w:rPr>
+          <w:rFonts w:ascii="Bookman Old Style" w:hAnsi="Bookman Old Style" w:cs="Segoe UI Semibold"/>
+          <w:b/>
+          <w:bCs/>
+          <w:sz w:val="28"/>
+          <w:szCs w:val="28"/>
+          <w:lang w:val="en-US"/>
+        </w:rPr>
+      </w:pPr>
+    </w:p>
+    <w:p>
+      <w:pPr>
+        <w:pStyle w:val="ListParagraph"/>
+        <w:numPr>
+          <w:ilvl w:val="1"/>
+          <w:numId w:val="1"/>
+        </w:numPr>
+        <w:rPr>
+          <w:rFonts w:ascii="Bookman Old Style" w:hAnsi="Bookman Old Style" w:cs="Segoe UI Semibold"/>
+          <w:b/>
+          <w:bCs/>
+          <w:sz w:val="28"/>
+          <w:szCs w:val="28"/>
+          <w:lang w:val="en-US"/>
+        </w:rPr>
+      </w:pPr>
+      <w:r>
+        <w:rPr>
+          <w:rFonts w:ascii="Bookman Old Style" w:hAnsi="Bookman Old Style" w:cs="Segoe UI Semibold"/>
+          <w:b/>
+          <w:bCs/>
+          <w:sz w:val="28"/>
+          <w:szCs w:val="28"/>
+          <w:lang w:val="en-US"/>
+        </w:rPr>
+        <w:t>Project Roadmap</w:t>
+      </w:r>
+    </w:p>
+    <w:p>
+      <w:pPr>
+        <w:pStyle w:val="ListParagraph"/>
+        <w:numPr>
+          <w:ilvl w:val="1"/>
+          <w:numId w:val="1"/>
+        </w:numPr>
+        <w:rPr>
+          <w:rFonts w:ascii="Bookman Old Style" w:hAnsi="Bookman Old Style" w:cs="Segoe UI Semibold"/>
+          <w:b/>
+          <w:bCs/>
+          <w:sz w:val="28"/>
+          <w:szCs w:val="28"/>
+          <w:lang w:val="en-US"/>
+        </w:rPr>
+      </w:pPr>
+      <w:r>
+        <w:rPr>
+          <w:rFonts w:ascii="Bookman Old Style" w:hAnsi="Bookman Old Style" w:cs="Segoe UI Semibold"/>
+          <w:b/>
+          <w:bCs/>
+          <w:sz w:val="28"/>
+          <w:szCs w:val="28"/>
+          <w:lang w:val="en-US"/>
+        </w:rPr>
+        <w:t>User Story</w:t>
+      </w:r>
+    </w:p>
+    <w:p>
+      <w:pPr>
+        <w:pStyle w:val="ListParagraph"/>
+        <w:numPr>
+          <w:ilvl w:val="1"/>
+          <w:numId w:val="1"/>
+        </w:numPr>
+        <w:rPr>
+          <w:rFonts w:ascii="Bookman Old Style" w:hAnsi="Bookman Old Style" w:cs="Segoe UI Semibold"/>
+          <w:b/>
+          <w:bCs/>
+          <w:sz w:val="28"/>
+          <w:szCs w:val="28"/>
+          <w:lang w:val="en-US"/>
+        </w:rPr>
+      </w:pPr>
+      <w:r>
+        <w:rPr>
+          <w:rFonts w:ascii="Bookman Old Style" w:hAnsi="Bookman Old Style" w:cs="Segoe UI Semibold"/>
+          <w:b/>
+          <w:bCs/>
+          <w:sz w:val="28"/>
+          <w:szCs w:val="28"/>
+          <w:lang w:val="en-US"/>
+        </w:rPr>
+        <w:t xml:space="preserve">Release Plan </w:t>
+      </w:r>
+    </w:p>
+    <w:p>
+      <w:pPr>
+        <w:pStyle w:val="ListParagraph"/>
+        <w:numPr>
+          <w:ilvl w:val="1"/>
+          <w:numId w:val="1"/>
+        </w:numPr>
+        <w:rPr>
+          <w:rFonts w:ascii="Bookman Old Style" w:hAnsi="Bookman Old Style" w:cs="Segoe UI Semibold"/>
+          <w:b/>
+          <w:bCs/>
+          <w:sz w:val="28"/>
+          <w:szCs w:val="28"/>
+          <w:lang w:val="en-US"/>
+        </w:rPr>
+      </w:pPr>
+      <w:r>
+        <w:rPr>
+          <w:rFonts w:ascii="Bookman Old Style" w:hAnsi="Bookman Old Style" w:cs="Segoe UI Semibold"/>
+          <w:b/>
+          <w:bCs/>
+          <w:sz w:val="28"/>
+          <w:szCs w:val="28"/>
+          <w:lang w:val="en-US"/>
+        </w:rPr>
+        <w:t>Sprint Backlog</w:t>
+      </w:r>
+    </w:p>
+    <w:p>
+      <w:pPr>
+        <w:pStyle w:val="ListParagraph"/>
+        <w:numPr>
+          <w:ilvl w:val="1"/>
+          <w:numId w:val="1"/>
+        </w:numPr>
+        <w:rPr>
+          <w:rFonts w:ascii="Bookman Old Style" w:hAnsi="Bookman Old Style" w:cs="Segoe UI Semibold"/>
+          <w:b/>
+          <w:bCs/>
+          <w:sz w:val="28"/>
+          <w:szCs w:val="28"/>
+          <w:lang w:val="en-US"/>
+        </w:rPr>
+      </w:pPr>
+      <w:r>
+        <w:rPr>
+          <w:rFonts w:ascii="Bookman Old Style" w:hAnsi="Bookman Old Style" w:cs="Segoe UI Semibold"/>
+          <w:b/>
+          <w:bCs/>
+          <w:sz w:val="28"/>
+          <w:szCs w:val="28"/>
+          <w:lang w:val="en-US"/>
+        </w:rPr>
+        <w:t xml:space="preserve">Test Plan </w:t>
+      </w:r>
+    </w:p>
+    <w:p>
+      <w:pPr>
+        <w:rPr>
+          <w:rFonts w:ascii="Bookman Old Style" w:hAnsi="Bookman Old Style" w:cs="Segoe UI Semibold"/>
+          <w:b/>
+          <w:bCs/>
+          <w:sz w:val="28"/>
+          <w:szCs w:val="28"/>
+          <w:lang w:val="en-US"/>
+        </w:rPr>
+      </w:pPr>
+    </w:p>
+    <w:p>
+      <w:pPr>
+        <w:rPr>
+          <w:rFonts w:ascii="Bookman Old Style" w:hAnsi="Bookman Old Style" w:cs="Segoe UI Semibold"/>
+          <w:b/>
+          <w:bCs/>
+          <w:sz w:val="28"/>
+          <w:szCs w:val="28"/>
+          <w:lang w:val="en-US"/>
+        </w:rPr>
+      </w:pPr>
+    </w:p>
+    <w:p>
+      <w:pPr>
+        <w:pStyle w:val="ListParagraph"/>
+        <w:numPr>
+          <w:ilvl w:val="0"/>
+          <w:numId w:val="1"/>
+        </w:numPr>
+        <w:jc w:val="center"/>
+        <w:rPr>
+          <w:rFonts w:ascii="Bookman Old Style" w:hAnsi="Bookman Old Style" w:cs="Segoe UI Semibold"/>
+          <w:b/>
+          <w:bCs/>
+          <w:sz w:val="28"/>
+          <w:szCs w:val="28"/>
+          <w:lang w:val="en-US"/>
+        </w:rPr>
+      </w:pPr>
+      <w:r>
+        <w:rPr>
+          <w:rFonts w:ascii="Bookman Old Style" w:hAnsi="Bookman Old Style" w:cs="Segoe UI Semibold"/>
+          <w:b/>
+          <w:bCs/>
+          <w:sz w:val="28"/>
+          <w:szCs w:val="28"/>
+          <w:lang w:val="en-US"/>
+        </w:rPr>
+        <w:t>Proposed Enhancement</w:t>
+      </w:r>
+    </w:p>
+    <w:p>
+      <w:pPr>
+        <w:pStyle w:val="ListParagraph"/>
+        <w:numPr>
+          <w:ilvl w:val="0"/>
+          <w:numId w:val="1"/>
+        </w:numPr>
+        <w:jc w:val="center"/>
+        <w:rPr>
+          <w:rFonts w:ascii="Bookman Old Style" w:hAnsi="Bookman Old Style" w:cs="Segoe UI Semibold"/>
+          <w:b/>
+          <w:bCs/>
+          <w:sz w:val="28"/>
+          <w:szCs w:val="28"/>
+          <w:lang w:val="en-US"/>
+        </w:rPr>
+      </w:pPr>
+      <w:r>
+        <w:rPr>
+          <w:rFonts w:ascii="Bookman Old Style" w:hAnsi="Bookman Old Style" w:cs="Segoe UI Semibold"/>
+          <w:b/>
+          <w:bCs/>
+          <w:sz w:val="28"/>
+          <w:szCs w:val="28"/>
+          <w:lang w:val="en-US"/>
+        </w:rPr>
+        <w:t>Conclusion</w:t>
+      </w:r>
+    </w:p>
+    <w:p>
+      <w:pPr>
+        <w:pStyle w:val="ListParagraph"/>
+        <w:numPr>
+          <w:ilvl w:val="0"/>
+          <w:numId w:val="1"/>
+        </w:numPr>
+        <w:jc w:val="center"/>
+        <w:rPr>
+          <w:rFonts w:ascii="Bookman Old Style" w:hAnsi="Bookman Old Style" w:cs="Segoe UI Semibold"/>
+          <w:b/>
+          <w:bCs/>
+          <w:sz w:val="28"/>
+          <w:szCs w:val="28"/>
+          <w:lang w:val="en-US"/>
+        </w:rPr>
+      </w:pPr>
+      <w:r>
+        <w:rPr>
+          <w:rFonts w:ascii="Bookman Old Style" w:hAnsi="Bookman Old Style" w:cs="Segoe UI Semibold"/>
+          <w:b/>
+          <w:bCs/>
+          <w:sz w:val="28"/>
+          <w:szCs w:val="28"/>
+          <w:lang w:val="en-US"/>
+        </w:rPr>
+        <w:t xml:space="preserve">Bibliography </w:t>
+      </w:r>
     </w:p>
     <w:sectPr>
       <w:headerReference w:type="default" r:id="rId12"/>
@@ -36248,6 +37441,119 @@
     </w:lvl>
   </w:abstractNum>
   <w:abstractNum w:abstractNumId="23" w15:restartNumberingAfterBreak="0">
+    <w:nsid w:val="5D374558"/>
+    <w:multiLevelType w:val="hybridMultilevel"/>
+    <w:tmpl w:val="7EC243E4"/>
+    <w:lvl w:ilvl="0" w:tplc="40090001">
+      <w:start w:val="1"/>
+      <w:numFmt w:val="bullet"/>
+      <w:lvlText w:val=""/>
+      <w:lvlJc w:val="left"/>
+      <w:pPr>
+        <w:ind w:left="1080" w:hanging="360"/>
+      </w:pPr>
+      <w:rPr>
+        <w:rFonts w:ascii="Symbol" w:hAnsi="Symbol" w:hint="default"/>
+      </w:rPr>
+    </w:lvl>
+    <w:lvl w:ilvl="1" w:tplc="40090003" w:tentative="1">
+      <w:start w:val="1"/>
+      <w:numFmt w:val="bullet"/>
+      <w:lvlText w:val="o"/>
+      <w:lvlJc w:val="left"/>
+      <w:pPr>
+        <w:ind w:left="1800" w:hanging="360"/>
+      </w:pPr>
+      <w:rPr>
+        <w:rFonts w:ascii="Courier New" w:hAnsi="Courier New" w:cs="Courier New" w:hint="default"/>
+      </w:rPr>
+    </w:lvl>
+    <w:lvl w:ilvl="2" w:tplc="40090005" w:tentative="1">
+      <w:start w:val="1"/>
+      <w:numFmt w:val="bullet"/>
+      <w:lvlText w:val=""/>
+      <w:lvlJc w:val="left"/>
+      <w:pPr>
+        <w:ind w:left="2520" w:hanging="360"/>
+      </w:pPr>
+      <w:rPr>
+        <w:rFonts w:ascii="Wingdings" w:hAnsi="Wingdings" w:hint="default"/>
+      </w:rPr>
+    </w:lvl>
+    <w:lvl w:ilvl="3" w:tplc="40090001" w:tentative="1">
+      <w:start w:val="1"/>
+      <w:numFmt w:val="bullet"/>
+      <w:lvlText w:val=""/>
+      <w:lvlJc w:val="left"/>
+      <w:pPr>
+        <w:ind w:left="3240" w:hanging="360"/>
+      </w:pPr>
+      <w:rPr>
+        <w:rFonts w:ascii="Symbol" w:hAnsi="Symbol" w:hint="default"/>
+      </w:rPr>
+    </w:lvl>
+    <w:lvl w:ilvl="4" w:tplc="40090003" w:tentative="1">
+      <w:start w:val="1"/>
+      <w:numFmt w:val="bullet"/>
+      <w:lvlText w:val="o"/>
+      <w:lvlJc w:val="left"/>
+      <w:pPr>
+        <w:ind w:left="3960" w:hanging="360"/>
+      </w:pPr>
+      <w:rPr>
+        <w:rFonts w:ascii="Courier New" w:hAnsi="Courier New" w:cs="Courier New" w:hint="default"/>
+      </w:rPr>
+    </w:lvl>
+    <w:lvl w:ilvl="5" w:tplc="40090005" w:tentative="1">
+      <w:start w:val="1"/>
+      <w:numFmt w:val="bullet"/>
+      <w:lvlText w:val=""/>
+      <w:lvlJc w:val="left"/>
+      <w:pPr>
+        <w:ind w:left="4680" w:hanging="360"/>
+      </w:pPr>
+      <w:rPr>
+        <w:rFonts w:ascii="Wingdings" w:hAnsi="Wingdings" w:hint="default"/>
+      </w:rPr>
+    </w:lvl>
+    <w:lvl w:ilvl="6" w:tplc="40090001" w:tentative="1">
+      <w:start w:val="1"/>
+      <w:numFmt w:val="bullet"/>
+      <w:lvlText w:val=""/>
+      <w:lvlJc w:val="left"/>
+      <w:pPr>
+        <w:ind w:left="5400" w:hanging="360"/>
+      </w:pPr>
+      <w:rPr>
+        <w:rFonts w:ascii="Symbol" w:hAnsi="Symbol" w:hint="default"/>
+      </w:rPr>
+    </w:lvl>
+    <w:lvl w:ilvl="7" w:tplc="40090003" w:tentative="1">
+      <w:start w:val="1"/>
+      <w:numFmt w:val="bullet"/>
+      <w:lvlText w:val="o"/>
+      <w:lvlJc w:val="left"/>
+      <w:pPr>
+        <w:ind w:left="6120" w:hanging="360"/>
+      </w:pPr>
+      <w:rPr>
+        <w:rFonts w:ascii="Courier New" w:hAnsi="Courier New" w:cs="Courier New" w:hint="default"/>
+      </w:rPr>
+    </w:lvl>
+    <w:lvl w:ilvl="8" w:tplc="40090005" w:tentative="1">
+      <w:start w:val="1"/>
+      <w:numFmt w:val="bullet"/>
+      <w:lvlText w:val=""/>
+      <w:lvlJc w:val="left"/>
+      <w:pPr>
+        <w:ind w:left="6840" w:hanging="360"/>
+      </w:pPr>
+      <w:rPr>
+        <w:rFonts w:ascii="Wingdings" w:hAnsi="Wingdings" w:hint="default"/>
+      </w:rPr>
+    </w:lvl>
+  </w:abstractNum>
+  <w:abstractNum w:abstractNumId="24" w15:restartNumberingAfterBreak="0">
     <w:nsid w:val="5FBF7272"/>
     <w:multiLevelType w:val="multilevel"/>
     <w:tmpl w:val="9FFE44AC"/>
@@ -36368,7 +37674,7 @@
       </w:rPr>
     </w:lvl>
   </w:abstractNum>
-  <w:abstractNum w:abstractNumId="24" w15:restartNumberingAfterBreak="0">
+  <w:abstractNum w:abstractNumId="25" w15:restartNumberingAfterBreak="0">
     <w:nsid w:val="73FC6707"/>
     <w:multiLevelType w:val="hybridMultilevel"/>
     <w:tmpl w:val="7FB484C4"/>
@@ -36454,7 +37760,7 @@
       </w:pPr>
     </w:lvl>
   </w:abstractNum>
-  <w:abstractNum w:abstractNumId="25" w15:restartNumberingAfterBreak="0">
+  <w:abstractNum w:abstractNumId="26" w15:restartNumberingAfterBreak="0">
     <w:nsid w:val="7468099A"/>
     <w:multiLevelType w:val="hybridMultilevel"/>
     <w:tmpl w:val="39225EE0"/>
@@ -36567,7 +37873,7 @@
       </w:rPr>
     </w:lvl>
   </w:abstractNum>
-  <w:abstractNum w:abstractNumId="26" w15:restartNumberingAfterBreak="0">
+  <w:abstractNum w:abstractNumId="27" w15:restartNumberingAfterBreak="0">
     <w:nsid w:val="7CDF38A1"/>
     <w:multiLevelType w:val="hybridMultilevel"/>
     <w:tmpl w:val="74EAC9E6"/>
@@ -36690,7 +37996,7 @@
     <w:abstractNumId w:val="19"/>
   </w:num>
   <w:num w:numId="4" w16cid:durableId="76442817">
-    <w:abstractNumId w:val="24"/>
+    <w:abstractNumId w:val="25"/>
   </w:num>
   <w:num w:numId="5" w16cid:durableId="672075564">
     <w:abstractNumId w:val="18"/>
@@ -36732,7 +38038,7 @@
     <w:abstractNumId w:val="4"/>
   </w:num>
   <w:num w:numId="18" w16cid:durableId="1800955980">
-    <w:abstractNumId w:val="26"/>
+    <w:abstractNumId w:val="27"/>
   </w:num>
   <w:num w:numId="19" w16cid:durableId="2143421483">
     <w:abstractNumId w:val="6"/>
@@ -36741,7 +38047,7 @@
     <w:abstractNumId w:val="17"/>
   </w:num>
   <w:num w:numId="21" w16cid:durableId="823398003">
-    <w:abstractNumId w:val="25"/>
+    <w:abstractNumId w:val="26"/>
   </w:num>
   <w:num w:numId="22" w16cid:durableId="1689481807">
     <w:abstractNumId w:val="7"/>
@@ -36759,6 +38065,9 @@
     <w:abstractNumId w:val="10"/>
   </w:num>
   <w:num w:numId="27" w16cid:durableId="175120701">
+    <w:abstractNumId w:val="24"/>
+  </w:num>
+  <w:num w:numId="28" w16cid:durableId="606038275">
     <w:abstractNumId w:val="23"/>
   </w:num>
 </w:numbering>
@@ -37368,7 +38677,6 @@
   <w:style w:type="character" w:default="1" w:styleId="DefaultParagraphFont">
     <w:name w:val="Default Paragraph Font"/>
     <w:uiPriority w:val="1"/>
-    <w:semiHidden/>
     <w:unhideWhenUsed/>
   </w:style>
   <w:style w:type="table" w:default="1" w:styleId="TableNormal">
@@ -38482,6 +39790,8 @@
   <w:rsids>
     <w:rsidRoot w:val="004E59B3"/>
     <w:rsid w:val="00052461"/>
+    <w:rsid w:val="002B3516"/>
+    <w:rsid w:val="00334B00"/>
     <w:rsid w:val="0043733B"/>
     <w:rsid w:val="004E59B3"/>
     <w:rsid w:val="00537DBA"/>

</xml_diff>